<commit_message>
im gonna kms this paper fucking sucks
</commit_message>
<xml_diff>
--- a/TechDisc/Technical Description.docx
+++ b/TechDisc/Technical Description.docx
@@ -40,23 +40,7 @@
           <w:sz w:val="24"/>
           <w:szCs w:val="24"/>
         </w:rPr>
-        <w:t xml:space="preserve">By: </w:t>
-      </w:r>
-      <w:r>
-        <w:rPr>
-          <w:rFonts w:ascii="Times New Roman" w:hAnsi="Times New Roman" w:cs="Times New Roman"/>
-          <w:sz w:val="24"/>
-          <w:szCs w:val="24"/>
-        </w:rPr>
-        <w:t xml:space="preserve">Haadi </w:t>
-      </w:r>
-      <w:r>
-        <w:rPr>
-          <w:rFonts w:ascii="Times New Roman" w:hAnsi="Times New Roman" w:cs="Times New Roman"/>
-          <w:sz w:val="24"/>
-          <w:szCs w:val="24"/>
-        </w:rPr>
-        <w:t>Majeed</w:t>
+        <w:t>By: Haadi Majeed</w:t>
       </w:r>
     </w:p>
     <w:p>
@@ -107,15 +91,7 @@
           <w:sz w:val="24"/>
           <w:szCs w:val="24"/>
         </w:rPr>
-        <w:t xml:space="preserve"> whose immune system goes into a state of alert or attack for common everyday elements. Nearly anything from the natural world can trigger it, all with a large range of effects onto people ranging from sneezing to losing </w:t>
-      </w:r>
-      <w:r>
-        <w:rPr>
-          <w:rFonts w:ascii="Times New Roman" w:hAnsi="Times New Roman" w:cs="Times New Roman"/>
-          <w:sz w:val="24"/>
-          <w:szCs w:val="24"/>
-        </w:rPr>
-        <w:t>consciousness</w:t>
+        <w:t xml:space="preserve"> whose immune system goes into a state of alert or attack for common everyday elements. Nearly anything from the natural world can trigger it, all with a large range of effects onto people ranging from sneezing to losing consciousness</w:t>
       </w:r>
       <w:r>
         <w:rPr>
@@ -165,18 +141,321 @@
           <w:sz w:val="24"/>
           <w:szCs w:val="24"/>
         </w:rPr>
-        <w:t xml:space="preserve">The purpose of immunotherapy, or allergy shots, is to expose the immune system to controlled levels of allergens injected into the muscle tissue, typically in the arm and needing to </w:t>
-      </w:r>
-      <w:proofErr w:type="gramStart"/>
-      <w:r>
-        <w:rPr>
-          <w:rFonts w:ascii="Times New Roman" w:hAnsi="Times New Roman" w:cs="Times New Roman"/>
-          <w:sz w:val="24"/>
-          <w:szCs w:val="24"/>
-        </w:rPr>
-        <w:t>be</w:t>
-      </w:r>
-      <w:proofErr w:type="gramEnd"/>
+        <w:t>The purpose of immunotherapy, or</w:t>
+      </w:r>
+      <w:r>
+        <w:rPr>
+          <w:rFonts w:ascii="Times New Roman" w:hAnsi="Times New Roman" w:cs="Times New Roman"/>
+          <w:sz w:val="24"/>
+          <w:szCs w:val="24"/>
+        </w:rPr>
+        <w:t xml:space="preserve"> in this case</w:t>
+      </w:r>
+      <w:r>
+        <w:rPr>
+          <w:rFonts w:ascii="Times New Roman" w:hAnsi="Times New Roman" w:cs="Times New Roman"/>
+          <w:sz w:val="24"/>
+          <w:szCs w:val="24"/>
+        </w:rPr>
+        <w:t xml:space="preserve"> allergy shots, is to expose the immune system to controlled levels of allergens</w:t>
+      </w:r>
+      <w:r>
+        <w:rPr>
+          <w:rFonts w:ascii="Times New Roman" w:hAnsi="Times New Roman" w:cs="Times New Roman"/>
+          <w:sz w:val="24"/>
+          <w:szCs w:val="24"/>
+        </w:rPr>
+        <w:t xml:space="preserve">. These injections are typically administered into muscle tissue near the shoulder of the patient weekly or alternating weeks. The objective is to force the body to build up an immunity to the allergens and introducing the immune system to increasing, yet controlled </w:t>
+      </w:r>
+      <w:r>
+        <w:rPr>
+          <w:rFonts w:ascii="Times New Roman" w:hAnsi="Times New Roman" w:cs="Times New Roman"/>
+          <w:sz w:val="24"/>
+          <w:szCs w:val="24"/>
+        </w:rPr>
+        <w:t xml:space="preserve">quantities. </w:t>
+      </w:r>
+    </w:p>
+    <w:p>
+      <w:pPr>
+        <w:rPr>
+          <w:rFonts w:ascii="Times New Roman" w:hAnsi="Times New Roman" w:cs="Times New Roman"/>
+          <w:sz w:val="24"/>
+          <w:szCs w:val="24"/>
+        </w:rPr>
+      </w:pPr>
+    </w:p>
+    <w:p>
+      <w:pPr>
+        <w:rPr>
+          <w:rFonts w:ascii="Times New Roman" w:hAnsi="Times New Roman" w:cs="Times New Roman"/>
+          <w:sz w:val="24"/>
+          <w:szCs w:val="24"/>
+        </w:rPr>
+      </w:pPr>
+    </w:p>
+    <w:p>
+      <w:pPr>
+        <w:rPr>
+          <w:rFonts w:ascii="Times New Roman" w:hAnsi="Times New Roman" w:cs="Times New Roman"/>
+          <w:sz w:val="24"/>
+          <w:szCs w:val="24"/>
+        </w:rPr>
+      </w:pPr>
+    </w:p>
+    <w:p>
+      <w:pPr>
+        <w:rPr>
+          <w:rFonts w:ascii="Times New Roman" w:hAnsi="Times New Roman" w:cs="Times New Roman"/>
+          <w:sz w:val="24"/>
+          <w:szCs w:val="24"/>
+        </w:rPr>
+      </w:pPr>
+    </w:p>
+    <w:p>
+      <w:pPr>
+        <w:rPr>
+          <w:rFonts w:ascii="Times New Roman" w:hAnsi="Times New Roman" w:cs="Times New Roman"/>
+          <w:b/>
+          <w:bCs/>
+          <w:sz w:val="40"/>
+          <w:szCs w:val="40"/>
+        </w:rPr>
+      </w:pPr>
+      <w:r>
+        <w:rPr>
+          <w:rFonts w:ascii="Times New Roman" w:hAnsi="Times New Roman" w:cs="Times New Roman"/>
+          <w:b/>
+          <w:bCs/>
+          <w:sz w:val="40"/>
+          <w:szCs w:val="40"/>
+        </w:rPr>
+        <w:t>Discussion</w:t>
+      </w:r>
+    </w:p>
+    <w:p>
+      <w:pPr>
+        <w:rPr>
+          <w:rFonts w:ascii="Times New Roman" w:hAnsi="Times New Roman" w:cs="Times New Roman"/>
+          <w:i/>
+          <w:iCs/>
+          <w:sz w:val="30"/>
+          <w:szCs w:val="30"/>
+        </w:rPr>
+      </w:pPr>
+      <w:r>
+        <w:rPr>
+          <w:rFonts w:ascii="Times New Roman" w:hAnsi="Times New Roman" w:cs="Times New Roman"/>
+          <w:i/>
+          <w:iCs/>
+          <w:sz w:val="30"/>
+          <w:szCs w:val="30"/>
+        </w:rPr>
+        <w:t>Why Not Over the Counter Medicine?</w:t>
+      </w:r>
+    </w:p>
+    <w:p>
+      <w:pPr>
+        <w:rPr>
+          <w:rFonts w:ascii="Times New Roman" w:hAnsi="Times New Roman" w:cs="Times New Roman"/>
+          <w:sz w:val="24"/>
+          <w:szCs w:val="24"/>
+        </w:rPr>
+      </w:pPr>
+      <w:r>
+        <w:rPr>
+          <w:rFonts w:ascii="Times New Roman" w:hAnsi="Times New Roman" w:cs="Times New Roman"/>
+          <w:sz w:val="24"/>
+          <w:szCs w:val="24"/>
+        </w:rPr>
+        <w:t xml:space="preserve">The primary difference between deciding if allergy shots are the correct route to take is determining if the problem is </w:t>
+      </w:r>
+      <w:r>
+        <w:rPr>
+          <w:rFonts w:ascii="Times New Roman" w:hAnsi="Times New Roman" w:cs="Times New Roman"/>
+          <w:sz w:val="24"/>
+          <w:szCs w:val="24"/>
+        </w:rPr>
+        <w:t xml:space="preserve">consistently </w:t>
+      </w:r>
+      <w:r>
+        <w:rPr>
+          <w:rFonts w:ascii="Times New Roman" w:hAnsi="Times New Roman" w:cs="Times New Roman"/>
+          <w:sz w:val="24"/>
+          <w:szCs w:val="24"/>
+        </w:rPr>
+        <w:t xml:space="preserve">throughout the year with inhibiting effects, or if it comes and goes with the seasons. </w:t>
+      </w:r>
+      <w:r>
+        <w:rPr>
+          <w:rFonts w:ascii="Times New Roman" w:hAnsi="Times New Roman" w:cs="Times New Roman"/>
+          <w:sz w:val="24"/>
+          <w:szCs w:val="24"/>
+        </w:rPr>
+        <w:t xml:space="preserve">It is recommended to ask </w:t>
+      </w:r>
+      <w:r>
+        <w:rPr>
+          <w:rFonts w:ascii="Times New Roman" w:hAnsi="Times New Roman" w:cs="Times New Roman"/>
+          <w:sz w:val="24"/>
+          <w:szCs w:val="24"/>
+        </w:rPr>
+        <w:t>a primary doctor or specialist</w:t>
+      </w:r>
+      <w:r>
+        <w:rPr>
+          <w:rFonts w:ascii="Times New Roman" w:hAnsi="Times New Roman" w:cs="Times New Roman"/>
+          <w:sz w:val="24"/>
+          <w:szCs w:val="24"/>
+        </w:rPr>
+        <w:t>, such as an allergist,</w:t>
+      </w:r>
+      <w:r>
+        <w:rPr>
+          <w:rFonts w:ascii="Times New Roman" w:hAnsi="Times New Roman" w:cs="Times New Roman"/>
+          <w:sz w:val="24"/>
+          <w:szCs w:val="24"/>
+        </w:rPr>
+        <w:t xml:space="preserve"> to determine which route </w:t>
+      </w:r>
+      <w:r>
+        <w:rPr>
+          <w:rFonts w:ascii="Times New Roman" w:hAnsi="Times New Roman" w:cs="Times New Roman"/>
+          <w:sz w:val="24"/>
+          <w:szCs w:val="24"/>
+        </w:rPr>
+        <w:t xml:space="preserve">most applicable for every individual. </w:t>
+      </w:r>
+    </w:p>
+    <w:p>
+      <w:pPr>
+        <w:rPr>
+          <w:rFonts w:ascii="Times New Roman" w:hAnsi="Times New Roman" w:cs="Times New Roman"/>
+          <w:sz w:val="24"/>
+          <w:szCs w:val="24"/>
+        </w:rPr>
+      </w:pPr>
+      <w:r>
+        <w:rPr>
+          <w:rFonts w:ascii="Times New Roman" w:hAnsi="Times New Roman" w:cs="Times New Roman"/>
+          <w:sz w:val="24"/>
+          <w:szCs w:val="24"/>
+        </w:rPr>
+        <w:br w:type="page"/>
+      </w:r>
+    </w:p>
+    <w:p>
+      <w:pPr>
+        <w:rPr>
+          <w:rFonts w:ascii="Times New Roman" w:hAnsi="Times New Roman" w:cs="Times New Roman"/>
+          <w:sz w:val="24"/>
+          <w:szCs w:val="24"/>
+        </w:rPr>
+      </w:pPr>
+    </w:p>
+    <w:p>
+      <w:pPr>
+        <w:rPr>
+          <w:rFonts w:ascii="Times New Roman" w:hAnsi="Times New Roman" w:cs="Times New Roman"/>
+          <w:sz w:val="24"/>
+          <w:szCs w:val="24"/>
+        </w:rPr>
+      </w:pPr>
+      <w:r>
+        <w:rPr>
+          <w:rFonts w:ascii="Times New Roman" w:hAnsi="Times New Roman" w:cs="Times New Roman"/>
+          <w:noProof/>
+        </w:rPr>
+        <w:drawing>
+          <wp:anchor distT="0" distB="0" distL="114300" distR="114300" simplePos="0" relativeHeight="251659264" behindDoc="0" locked="0" layoutInCell="1" allowOverlap="1" wp14:anchorId="6F0438F7" wp14:editId="4154B366">
+            <wp:simplePos x="0" y="0"/>
+            <wp:positionH relativeFrom="page">
+              <wp:posOffset>3800475</wp:posOffset>
+            </wp:positionH>
+            <wp:positionV relativeFrom="page">
+              <wp:posOffset>1217930</wp:posOffset>
+            </wp:positionV>
+            <wp:extent cx="3923030" cy="3781425"/>
+            <wp:effectExtent l="0" t="0" r="1270" b="9525"/>
+            <wp:wrapSquare wrapText="bothSides"/>
+            <wp:docPr id="2" name="Picture 2"/>
+            <wp:cNvGraphicFramePr>
+              <a:graphicFrameLocks xmlns:a="http://schemas.openxmlformats.org/drawingml/2006/main" noChangeAspect="1"/>
+            </wp:cNvGraphicFramePr>
+            <a:graphic xmlns:a="http://schemas.openxmlformats.org/drawingml/2006/main">
+              <a:graphicData uri="http://schemas.openxmlformats.org/drawingml/2006/picture">
+                <pic:pic xmlns:pic="http://schemas.openxmlformats.org/drawingml/2006/picture">
+                  <pic:nvPicPr>
+                    <pic:cNvPr id="0" name="Picture 1"/>
+                    <pic:cNvPicPr>
+                      <a:picLocks noChangeAspect="1" noChangeArrowheads="1"/>
+                    </pic:cNvPicPr>
+                  </pic:nvPicPr>
+                  <pic:blipFill rotWithShape="1">
+                    <a:blip r:embed="rId4">
+                      <a:extLst>
+                        <a:ext uri="{28A0092B-C50C-407E-A947-70E740481C1C}">
+                          <a14:useLocalDpi xmlns:a14="http://schemas.microsoft.com/office/drawing/2010/main" val="0"/>
+                        </a:ext>
+                      </a:extLst>
+                    </a:blip>
+                    <a:srcRect l="10015" r="12423"/>
+                    <a:stretch/>
+                  </pic:blipFill>
+                  <pic:spPr bwMode="auto">
+                    <a:xfrm>
+                      <a:off x="0" y="0"/>
+                      <a:ext cx="3923030" cy="3781425"/>
+                    </a:xfrm>
+                    <a:prstGeom prst="rect">
+                      <a:avLst/>
+                    </a:prstGeom>
+                    <a:noFill/>
+                    <a:ln>
+                      <a:noFill/>
+                    </a:ln>
+                    <a:extLst>
+                      <a:ext uri="{53640926-AAD7-44D8-BBD7-CCE9431645EC}">
+                        <a14:shadowObscured xmlns:a14="http://schemas.microsoft.com/office/drawing/2010/main"/>
+                      </a:ext>
+                    </a:extLst>
+                  </pic:spPr>
+                </pic:pic>
+              </a:graphicData>
+            </a:graphic>
+            <wp14:sizeRelH relativeFrom="margin">
+              <wp14:pctWidth>0</wp14:pctWidth>
+            </wp14:sizeRelH>
+            <wp14:sizeRelV relativeFrom="margin">
+              <wp14:pctHeight>0</wp14:pctHeight>
+            </wp14:sizeRelV>
+          </wp:anchor>
+        </w:drawing>
+      </w:r>
+      <w:r>
+        <w:rPr>
+          <w:rFonts w:ascii="Times New Roman" w:hAnsi="Times New Roman" w:cs="Times New Roman"/>
+          <w:sz w:val="24"/>
+          <w:szCs w:val="24"/>
+        </w:rPr>
+        <w:t>If the situation is</w:t>
+      </w:r>
+      <w:r>
+        <w:rPr>
+          <w:rFonts w:ascii="Times New Roman" w:hAnsi="Times New Roman" w:cs="Times New Roman"/>
+          <w:sz w:val="24"/>
+          <w:szCs w:val="24"/>
+        </w:rPr>
+        <w:t xml:space="preserve"> deemed to just need medicine</w:t>
+      </w:r>
+      <w:r>
+        <w:rPr>
+          <w:rFonts w:ascii="Times New Roman" w:hAnsi="Times New Roman" w:cs="Times New Roman"/>
+          <w:sz w:val="24"/>
+          <w:szCs w:val="24"/>
+        </w:rPr>
+        <w:t>, it is more probable that an antihistamine will be more effective.</w:t>
+      </w:r>
       <w:r>
         <w:rPr>
           <w:rFonts w:ascii="Times New Roman" w:hAnsi="Times New Roman" w:cs="Times New Roman"/>
@@ -185,13 +464,639 @@
         </w:rPr>
         <w:t xml:space="preserve"> </w:t>
       </w:r>
-    </w:p>
-    <w:p>
-      <w:pPr>
-        <w:rPr>
-          <w:rFonts w:ascii="Times New Roman" w:hAnsi="Times New Roman" w:cs="Times New Roman"/>
-          <w:sz w:val="24"/>
-          <w:szCs w:val="24"/>
+      <w:r>
+        <w:rPr>
+          <w:rFonts w:ascii="Times New Roman" w:hAnsi="Times New Roman" w:cs="Times New Roman"/>
+          <w:sz w:val="24"/>
+          <w:szCs w:val="24"/>
+        </w:rPr>
+        <w:t>Over the counter a</w:t>
+      </w:r>
+      <w:r>
+        <w:rPr>
+          <w:rFonts w:ascii="Times New Roman" w:hAnsi="Times New Roman" w:cs="Times New Roman"/>
+          <w:sz w:val="24"/>
+          <w:szCs w:val="24"/>
+        </w:rPr>
+        <w:t>ntihistamine drugs such as Benadryl, Claritin, Zyrtec</w:t>
+      </w:r>
+      <w:r>
+        <w:rPr>
+          <w:rFonts w:ascii="Times New Roman" w:hAnsi="Times New Roman" w:cs="Times New Roman"/>
+          <w:sz w:val="24"/>
+          <w:szCs w:val="24"/>
+        </w:rPr>
+        <w:t>, etc.</w:t>
+      </w:r>
+      <w:r>
+        <w:rPr>
+          <w:rFonts w:ascii="Times New Roman" w:hAnsi="Times New Roman" w:cs="Times New Roman"/>
+          <w:sz w:val="24"/>
+          <w:szCs w:val="24"/>
+        </w:rPr>
+        <w:t xml:space="preserve"> work by counteracting the histamines released by the immune system</w:t>
+      </w:r>
+      <w:r>
+        <w:rPr>
+          <w:rFonts w:ascii="Times New Roman" w:hAnsi="Times New Roman" w:cs="Times New Roman"/>
+          <w:sz w:val="24"/>
+          <w:szCs w:val="24"/>
+        </w:rPr>
+        <w:t xml:space="preserve">. Histamines are what activate nerves within the nose to release mucus </w:t>
+      </w:r>
+      <w:r>
+        <w:rPr>
+          <w:rFonts w:ascii="Times New Roman" w:hAnsi="Times New Roman" w:cs="Times New Roman"/>
+          <w:sz w:val="24"/>
+          <w:szCs w:val="24"/>
+        </w:rPr>
+        <w:t xml:space="preserve">and sneezing, along with other facial physical reactions to try to fight off the allergens (Harvard). </w:t>
+      </w:r>
+      <w:r>
+        <w:rPr>
+          <w:rFonts w:ascii="Times New Roman" w:hAnsi="Times New Roman" w:cs="Times New Roman"/>
+          <w:noProof/>
+          <w:sz w:val="24"/>
+          <w:szCs w:val="24"/>
+        </w:rPr>
+        <mc:AlternateContent>
+          <mc:Choice Requires="wps">
+            <w:drawing>
+              <wp:anchor distT="91440" distB="91440" distL="114300" distR="114300" simplePos="0" relativeHeight="251661312" behindDoc="0" locked="0" layoutInCell="1" allowOverlap="1" wp14:anchorId="500E1BFC" wp14:editId="6C4842A6">
+                <wp:simplePos x="0" y="0"/>
+                <wp:positionH relativeFrom="page">
+                  <wp:align>right</wp:align>
+                </wp:positionH>
+                <wp:positionV relativeFrom="page">
+                  <wp:posOffset>4997450</wp:posOffset>
+                </wp:positionV>
+                <wp:extent cx="3982085" cy="781050"/>
+                <wp:effectExtent l="0" t="0" r="0" b="0"/>
+                <wp:wrapTopAndBottom/>
+                <wp:docPr id="307" name="Text Box 2"/>
+                <wp:cNvGraphicFramePr>
+                  <a:graphicFrameLocks xmlns:a="http://schemas.openxmlformats.org/drawingml/2006/main"/>
+                </wp:cNvGraphicFramePr>
+                <a:graphic xmlns:a="http://schemas.openxmlformats.org/drawingml/2006/main">
+                  <a:graphicData uri="http://schemas.microsoft.com/office/word/2010/wordprocessingShape">
+                    <wps:wsp>
+                      <wps:cNvSpPr txBox="1">
+                        <a:spLocks noChangeArrowheads="1"/>
+                      </wps:cNvSpPr>
+                      <wps:spPr bwMode="auto">
+                        <a:xfrm>
+                          <a:off x="0" y="0"/>
+                          <a:ext cx="3982085" cy="781050"/>
+                        </a:xfrm>
+                        <a:prstGeom prst="rect">
+                          <a:avLst/>
+                        </a:prstGeom>
+                        <a:noFill/>
+                        <a:ln w="9525">
+                          <a:noFill/>
+                          <a:miter lim="800000"/>
+                          <a:headEnd/>
+                          <a:tailEnd/>
+                        </a:ln>
+                      </wps:spPr>
+                      <wps:txbx>
+                        <w:txbxContent>
+                          <w:p>
+                            <w:pPr>
+                              <w:pBdr>
+                                <w:top w:val="single" w:sz="24" w:space="8" w:color="4472C4" w:themeColor="accent1"/>
+                                <w:bottom w:val="single" w:sz="24" w:space="8" w:color="4472C4" w:themeColor="accent1"/>
+                              </w:pBdr>
+                              <w:spacing w:after="0"/>
+                              <w:rPr>
+                                <w:rFonts w:ascii="Times New Roman" w:hAnsi="Times New Roman" w:cs="Times New Roman"/>
+                                <w:i/>
+                                <w:iCs/>
+                                <w:color w:val="4472C4" w:themeColor="accent1"/>
+                                <w:sz w:val="24"/>
+                              </w:rPr>
+                            </w:pPr>
+                            <w:r>
+                              <w:rPr>
+                                <w:rFonts w:ascii="Times New Roman" w:hAnsi="Times New Roman" w:cs="Times New Roman"/>
+                                <w:i/>
+                                <w:iCs/>
+                                <w:color w:val="4472C4" w:themeColor="accent1"/>
+                                <w:sz w:val="24"/>
+                                <w:szCs w:val="24"/>
+                              </w:rPr>
+                              <w:t>Figure 1: Common Allergens, Exposure Method</w:t>
+                            </w:r>
+                            <w:r>
+                              <w:rPr>
+                                <w:rFonts w:ascii="Times New Roman" w:hAnsi="Times New Roman" w:cs="Times New Roman"/>
+                                <w:i/>
+                                <w:iCs/>
+                                <w:color w:val="4472C4" w:themeColor="accent1"/>
+                                <w:sz w:val="24"/>
+                                <w:szCs w:val="24"/>
+                              </w:rPr>
+                              <w:t>s</w:t>
+                            </w:r>
+                            <w:r>
+                              <w:rPr>
+                                <w:rFonts w:ascii="Times New Roman" w:hAnsi="Times New Roman" w:cs="Times New Roman"/>
+                                <w:i/>
+                                <w:iCs/>
+                                <w:color w:val="4472C4" w:themeColor="accent1"/>
+                                <w:sz w:val="24"/>
+                                <w:szCs w:val="24"/>
+                              </w:rPr>
+                              <w:t>, and Reactions</w:t>
+                            </w:r>
+                          </w:p>
+                        </w:txbxContent>
+                      </wps:txbx>
+                      <wps:bodyPr rot="0" vert="horz" wrap="square" lIns="91440" tIns="45720" rIns="91440" bIns="45720" anchor="t" anchorCtr="0">
+                        <a:spAutoFit/>
+                      </wps:bodyPr>
+                    </wps:wsp>
+                  </a:graphicData>
+                </a:graphic>
+                <wp14:sizeRelH relativeFrom="margin">
+                  <wp14:pctWidth>0</wp14:pctWidth>
+                </wp14:sizeRelH>
+                <wp14:sizeRelV relativeFrom="margin">
+                  <wp14:pctHeight>20000</wp14:pctHeight>
+                </wp14:sizeRelV>
+              </wp:anchor>
+            </w:drawing>
+          </mc:Choice>
+          <mc:Fallback>
+            <w:pict>
+              <v:shapetype w14:anchorId="500E1BFC" id="_x0000_t202" coordsize="21600,21600" o:spt="202" path="m,l,21600r21600,l21600,xe">
+                <v:stroke joinstyle="miter"/>
+                <v:path gradientshapeok="t" o:connecttype="rect"/>
+              </v:shapetype>
+              <v:shape id="Text Box 2" o:spid="_x0000_s1026" type="#_x0000_t202" style="position:absolute;margin-left:262.35pt;margin-top:393.5pt;width:313.55pt;height:61.5pt;z-index:251661312;visibility:visible;mso-wrap-style:square;mso-width-percent:0;mso-height-percent:200;mso-wrap-distance-left:9pt;mso-wrap-distance-top:7.2pt;mso-wrap-distance-right:9pt;mso-wrap-distance-bottom:7.2pt;mso-position-horizontal:right;mso-position-horizontal-relative:page;mso-position-vertical:absolute;mso-position-vertical-relative:page;mso-width-percent:0;mso-height-percent:200;mso-width-relative:margin;mso-height-relative:margin;v-text-anchor:top" o:gfxdata="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" filled="f" stroked="f">
+                <v:textbox style="mso-fit-shape-to-text:t">
+                  <w:txbxContent>
+                    <w:p>
+                      <w:pPr>
+                        <w:pBdr>
+                          <w:top w:val="single" w:sz="24" w:space="8" w:color="4472C4" w:themeColor="accent1"/>
+                          <w:bottom w:val="single" w:sz="24" w:space="8" w:color="4472C4" w:themeColor="accent1"/>
+                        </w:pBdr>
+                        <w:spacing w:after="0"/>
+                        <w:rPr>
+                          <w:rFonts w:ascii="Times New Roman" w:hAnsi="Times New Roman" w:cs="Times New Roman"/>
+                          <w:i/>
+                          <w:iCs/>
+                          <w:color w:val="4472C4" w:themeColor="accent1"/>
+                          <w:sz w:val="24"/>
+                        </w:rPr>
+                      </w:pPr>
+                      <w:r>
+                        <w:rPr>
+                          <w:rFonts w:ascii="Times New Roman" w:hAnsi="Times New Roman" w:cs="Times New Roman"/>
+                          <w:i/>
+                          <w:iCs/>
+                          <w:color w:val="4472C4" w:themeColor="accent1"/>
+                          <w:sz w:val="24"/>
+                          <w:szCs w:val="24"/>
+                        </w:rPr>
+                        <w:t>Figure 1: Common Allergens, Exposure Method</w:t>
+                      </w:r>
+                      <w:r>
+                        <w:rPr>
+                          <w:rFonts w:ascii="Times New Roman" w:hAnsi="Times New Roman" w:cs="Times New Roman"/>
+                          <w:i/>
+                          <w:iCs/>
+                          <w:color w:val="4472C4" w:themeColor="accent1"/>
+                          <w:sz w:val="24"/>
+                          <w:szCs w:val="24"/>
+                        </w:rPr>
+                        <w:t>s</w:t>
+                      </w:r>
+                      <w:r>
+                        <w:rPr>
+                          <w:rFonts w:ascii="Times New Roman" w:hAnsi="Times New Roman" w:cs="Times New Roman"/>
+                          <w:i/>
+                          <w:iCs/>
+                          <w:color w:val="4472C4" w:themeColor="accent1"/>
+                          <w:sz w:val="24"/>
+                          <w:szCs w:val="24"/>
+                        </w:rPr>
+                        <w:t>, and Reactions</w:t>
+                      </w:r>
+                    </w:p>
+                  </w:txbxContent>
+                </v:textbox>
+                <w10:wrap type="topAndBottom" anchorx="page" anchory="page"/>
+              </v:shape>
+            </w:pict>
+          </mc:Fallback>
+        </mc:AlternateContent>
+      </w:r>
+      <w:r>
+        <w:rPr>
+          <w:rFonts w:ascii="Times New Roman" w:hAnsi="Times New Roman" w:cs="Times New Roman"/>
+          <w:sz w:val="24"/>
+          <w:szCs w:val="24"/>
+        </w:rPr>
+        <w:t xml:space="preserve">Antihistamines share a similar protein to histamines which allows them to connect to the nerves within the body, blocking the histamines from connecting. </w:t>
+      </w:r>
+      <w:r>
+        <w:rPr>
+          <w:rFonts w:ascii="Times New Roman" w:hAnsi="Times New Roman" w:cs="Times New Roman"/>
+          <w:sz w:val="24"/>
+          <w:szCs w:val="24"/>
+        </w:rPr>
+        <w:t xml:space="preserve">These are often most effective after </w:t>
+      </w:r>
+      <w:r>
+        <w:rPr>
+          <w:rFonts w:ascii="Times New Roman" w:hAnsi="Times New Roman" w:cs="Times New Roman"/>
+          <w:sz w:val="24"/>
+          <w:szCs w:val="24"/>
+        </w:rPr>
+        <w:t>a few days of continuous use each consecutive day having better results to a variable limit.</w:t>
+      </w:r>
+    </w:p>
+    <w:p>
+      <w:pPr>
+        <w:rPr>
+          <w:rFonts w:ascii="Times New Roman" w:hAnsi="Times New Roman" w:cs="Times New Roman"/>
+          <w:sz w:val="24"/>
+          <w:szCs w:val="24"/>
+        </w:rPr>
+      </w:pPr>
+    </w:p>
+    <w:p>
+      <w:pPr>
+        <w:rPr>
+          <w:rFonts w:ascii="Times New Roman" w:hAnsi="Times New Roman" w:cs="Times New Roman"/>
+          <w:sz w:val="24"/>
+          <w:szCs w:val="24"/>
+        </w:rPr>
+      </w:pPr>
+      <w:r>
+        <w:rPr>
+          <w:rFonts w:ascii="Times New Roman" w:hAnsi="Times New Roman" w:cs="Times New Roman"/>
+          <w:sz w:val="24"/>
+          <w:szCs w:val="24"/>
+        </w:rPr>
+        <w:t xml:space="preserve">For people with mild, infrequent allergies, this solution is viable and effective, a tablet once or twice a day for a few days and the problem is solved. However, for people with more severe allergies, this approach will often not resolve much. Allergy shots, much like the antihistamine approach require a few consecutive doses before much of an effect is achieved. Unfortunately, </w:t>
+      </w:r>
+      <w:r>
+        <w:rPr>
+          <w:rFonts w:ascii="Times New Roman" w:hAnsi="Times New Roman" w:cs="Times New Roman"/>
+          <w:sz w:val="24"/>
+          <w:szCs w:val="24"/>
+        </w:rPr>
+        <w:t xml:space="preserve">the </w:t>
+      </w:r>
+      <w:r>
+        <w:rPr>
+          <w:rFonts w:ascii="Times New Roman" w:hAnsi="Times New Roman" w:cs="Times New Roman"/>
+          <w:sz w:val="24"/>
+          <w:szCs w:val="24"/>
+        </w:rPr>
+        <w:t>process</w:t>
+      </w:r>
+      <w:r>
+        <w:rPr>
+          <w:rFonts w:ascii="Times New Roman" w:hAnsi="Times New Roman" w:cs="Times New Roman"/>
+          <w:sz w:val="24"/>
+          <w:szCs w:val="24"/>
+        </w:rPr>
+        <w:t xml:space="preserve"> takes a few months to get rolling</w:t>
+      </w:r>
+      <w:r>
+        <w:rPr>
+          <w:rFonts w:ascii="Times New Roman" w:hAnsi="Times New Roman" w:cs="Times New Roman"/>
+          <w:sz w:val="24"/>
+          <w:szCs w:val="24"/>
+        </w:rPr>
+        <w:t xml:space="preserve">, </w:t>
+      </w:r>
+      <w:r>
+        <w:rPr>
+          <w:rFonts w:ascii="Times New Roman" w:hAnsi="Times New Roman" w:cs="Times New Roman"/>
+          <w:sz w:val="24"/>
+          <w:szCs w:val="24"/>
+        </w:rPr>
+        <w:t>however,</w:t>
+      </w:r>
+      <w:r>
+        <w:rPr>
+          <w:rFonts w:ascii="Times New Roman" w:hAnsi="Times New Roman" w:cs="Times New Roman"/>
+          <w:sz w:val="24"/>
+          <w:szCs w:val="24"/>
+        </w:rPr>
+        <w:t xml:space="preserve"> it</w:t>
+      </w:r>
+      <w:r>
+        <w:rPr>
+          <w:rFonts w:ascii="Times New Roman" w:hAnsi="Times New Roman" w:cs="Times New Roman"/>
+          <w:sz w:val="24"/>
+          <w:szCs w:val="24"/>
+        </w:rPr>
+        <w:t xml:space="preserve"> can be supported via</w:t>
+      </w:r>
+      <w:r>
+        <w:rPr>
+          <w:rFonts w:ascii="Times New Roman" w:hAnsi="Times New Roman" w:cs="Times New Roman"/>
+          <w:sz w:val="24"/>
+          <w:szCs w:val="24"/>
+        </w:rPr>
+        <w:t xml:space="preserve"> </w:t>
+      </w:r>
+      <w:r>
+        <w:rPr>
+          <w:rFonts w:ascii="Times New Roman" w:hAnsi="Times New Roman" w:cs="Times New Roman"/>
+          <w:sz w:val="24"/>
+          <w:szCs w:val="24"/>
+        </w:rPr>
+        <w:t xml:space="preserve">secondary </w:t>
+      </w:r>
+      <w:r>
+        <w:rPr>
+          <w:rFonts w:ascii="Times New Roman" w:hAnsi="Times New Roman" w:cs="Times New Roman"/>
+          <w:sz w:val="24"/>
+          <w:szCs w:val="24"/>
+        </w:rPr>
+        <w:t xml:space="preserve">medicine </w:t>
+      </w:r>
+      <w:r>
+        <w:rPr>
+          <w:rFonts w:ascii="Times New Roman" w:hAnsi="Times New Roman" w:cs="Times New Roman"/>
+          <w:sz w:val="24"/>
+          <w:szCs w:val="24"/>
+        </w:rPr>
+        <w:t xml:space="preserve">and </w:t>
+      </w:r>
+      <w:r>
+        <w:rPr>
+          <w:rFonts w:ascii="Times New Roman" w:hAnsi="Times New Roman" w:cs="Times New Roman"/>
+          <w:sz w:val="24"/>
+          <w:szCs w:val="24"/>
+        </w:rPr>
+        <w:t>can be taken in tandem to help assist</w:t>
+      </w:r>
+      <w:r>
+        <w:rPr>
+          <w:rFonts w:ascii="Times New Roman" w:hAnsi="Times New Roman" w:cs="Times New Roman"/>
+          <w:sz w:val="24"/>
+          <w:szCs w:val="24"/>
+        </w:rPr>
+        <w:t xml:space="preserve"> during the initial stages of the injections.</w:t>
+      </w:r>
+      <w:r>
+        <w:rPr>
+          <w:rFonts w:ascii="Times New Roman" w:hAnsi="Times New Roman" w:cs="Times New Roman"/>
+          <w:sz w:val="24"/>
+          <w:szCs w:val="24"/>
+        </w:rPr>
+        <w:t xml:space="preserve"> Where they begin to differ is the duration of the effects, a tablet will only last for about twelve to twenty-four hours at a time before a new dose is needed. The duration of the immunisation route is significantly longer depending on how many doses has been applied. After a few months, and eventually years, the need for other ailments becomes irrelevant, along with that, the immunisations will decrease further in frequency going to once a month until no longer needed. Past that point, most allergens will no longer pose a massive issue, however on days where allergen counts are higher than usually, the option to take additional supplements also </w:t>
+      </w:r>
+      <w:r>
+        <w:rPr>
+          <w:rFonts w:ascii="Times New Roman" w:hAnsi="Times New Roman" w:cs="Times New Roman"/>
+          <w:sz w:val="24"/>
+          <w:szCs w:val="24"/>
+        </w:rPr>
+        <w:t>persists</w:t>
+      </w:r>
+      <w:r>
+        <w:rPr>
+          <w:rFonts w:ascii="Times New Roman" w:hAnsi="Times New Roman" w:cs="Times New Roman"/>
+          <w:sz w:val="24"/>
+          <w:szCs w:val="24"/>
+        </w:rPr>
+        <w:t xml:space="preserve"> to help aid in alleviating the immune system’s response</w:t>
+      </w:r>
+      <w:r>
+        <w:rPr>
+          <w:rFonts w:ascii="Times New Roman" w:hAnsi="Times New Roman" w:cs="Times New Roman"/>
+          <w:sz w:val="24"/>
+          <w:szCs w:val="24"/>
+        </w:rPr>
+        <w:t xml:space="preserve">. </w:t>
+      </w:r>
+    </w:p>
+    <w:p>
+      <w:pPr>
+        <w:rPr>
+          <w:rFonts w:ascii="Times New Roman" w:hAnsi="Times New Roman" w:cs="Times New Roman"/>
+          <w:sz w:val="24"/>
+          <w:szCs w:val="24"/>
+        </w:rPr>
+      </w:pPr>
+    </w:p>
+    <w:p>
+      <w:pPr>
+        <w:rPr>
+          <w:rFonts w:ascii="Times New Roman" w:hAnsi="Times New Roman" w:cs="Times New Roman"/>
+          <w:i/>
+          <w:iCs/>
+          <w:sz w:val="30"/>
+          <w:szCs w:val="30"/>
+        </w:rPr>
+      </w:pPr>
+      <w:r>
+        <w:rPr>
+          <w:rFonts w:ascii="Times New Roman" w:hAnsi="Times New Roman" w:cs="Times New Roman"/>
+          <w:i/>
+          <w:iCs/>
+          <w:sz w:val="30"/>
+          <w:szCs w:val="30"/>
+        </w:rPr>
+        <w:t>Dete</w:t>
+      </w:r>
+      <w:r>
+        <w:rPr>
+          <w:rFonts w:ascii="Times New Roman" w:hAnsi="Times New Roman" w:cs="Times New Roman"/>
+          <w:i/>
+          <w:iCs/>
+          <w:sz w:val="30"/>
+          <w:szCs w:val="30"/>
+        </w:rPr>
+        <w:t>.</w:t>
+      </w:r>
+    </w:p>
+    <w:p>
+      <w:pPr>
+        <w:rPr>
+          <w:rFonts w:ascii="Times New Roman" w:hAnsi="Times New Roman" w:cs="Times New Roman"/>
+          <w:sz w:val="24"/>
+          <w:szCs w:val="24"/>
+        </w:rPr>
+      </w:pPr>
+      <w:r>
+        <w:rPr>
+          <w:rFonts w:ascii="Times New Roman" w:hAnsi="Times New Roman" w:cs="Times New Roman"/>
+          <w:sz w:val="24"/>
+          <w:szCs w:val="24"/>
+        </w:rPr>
+        <w:lastRenderedPageBreak/>
+        <w:t>Test.</w:t>
+      </w:r>
+    </w:p>
+    <w:p>
+      <w:pPr>
+        <w:rPr>
+          <w:rFonts w:ascii="Times New Roman" w:hAnsi="Times New Roman" w:cs="Times New Roman"/>
+          <w:sz w:val="24"/>
+          <w:szCs w:val="24"/>
+        </w:rPr>
+      </w:pPr>
+      <w:r>
+        <w:rPr>
+          <w:rFonts w:ascii="Times New Roman" w:hAnsi="Times New Roman" w:cs="Times New Roman"/>
+          <w:sz w:val="24"/>
+          <w:szCs w:val="24"/>
+        </w:rPr>
+        <w:br w:type="page"/>
+      </w:r>
+    </w:p>
+    <w:p>
+      <w:pPr>
+        <w:pStyle w:val="Title"/>
+        <w:rPr>
+          <w:rFonts w:ascii="Times New Roman" w:hAnsi="Times New Roman" w:cs="Times New Roman"/>
+        </w:rPr>
+      </w:pPr>
+      <w:r>
+        <w:rPr>
+          <w:rFonts w:ascii="Times New Roman" w:hAnsi="Times New Roman" w:cs="Times New Roman"/>
+        </w:rPr>
+        <w:lastRenderedPageBreak/>
+        <w:t>Glossary</w:t>
+      </w:r>
+    </w:p>
+    <w:p>
+      <w:pPr>
+        <w:rPr>
+          <w:rFonts w:ascii="Times New Roman" w:hAnsi="Times New Roman" w:cs="Times New Roman"/>
+        </w:rPr>
+      </w:pPr>
+    </w:p>
+    <w:p>
+      <w:pPr>
+        <w:rPr>
+          <w:rFonts w:ascii="Times New Roman" w:hAnsi="Times New Roman" w:cs="Times New Roman"/>
+        </w:rPr>
+      </w:pPr>
+      <w:r>
+        <w:rPr>
+          <w:rFonts w:ascii="Times New Roman" w:hAnsi="Times New Roman" w:cs="Times New Roman"/>
+          <w:b/>
+          <w:bCs/>
+        </w:rPr>
+        <w:t xml:space="preserve">Antihistamine: </w:t>
+      </w:r>
+      <w:r>
+        <w:rPr>
+          <w:rFonts w:ascii="Times New Roman" w:hAnsi="Times New Roman" w:cs="Times New Roman"/>
+        </w:rPr>
+        <w:t>any of various compounds that counteract histamine in the body and that are used for treating allergic reactions (such as hay fever) and cold symptoms</w:t>
+      </w:r>
+    </w:p>
+    <w:p>
+      <w:pPr>
+        <w:rPr>
+          <w:rFonts w:ascii="Times New Roman" w:hAnsi="Times New Roman" w:cs="Times New Roman"/>
+        </w:rPr>
+      </w:pPr>
+      <w:r>
+        <w:rPr>
+          <w:rFonts w:ascii="Times New Roman" w:hAnsi="Times New Roman" w:cs="Times New Roman"/>
+          <w:b/>
+          <w:bCs/>
+        </w:rPr>
+        <w:t xml:space="preserve">Histamine: </w:t>
+      </w:r>
+      <w:r>
+        <w:rPr>
+          <w:rFonts w:ascii="Times New Roman" w:hAnsi="Times New Roman" w:cs="Times New Roman"/>
+        </w:rPr>
+        <w:t>a compound C5H9N3 especially of mammalian tissues that causes dilation of capillaries, contraction of smooth muscle, and stimulation of gastric acid secretion, that is released during allergic reactions, and that is formed by decarboxylation of histidine</w:t>
+      </w:r>
+    </w:p>
+    <w:p>
+      <w:pPr>
+        <w:rPr>
+          <w:rFonts w:ascii="Times New Roman" w:hAnsi="Times New Roman" w:cs="Times New Roman"/>
+        </w:rPr>
+      </w:pPr>
+      <w:r>
+        <w:rPr>
+          <w:rFonts w:ascii="Times New Roman" w:hAnsi="Times New Roman" w:cs="Times New Roman"/>
+          <w:b/>
+          <w:bCs/>
+        </w:rPr>
+        <w:t xml:space="preserve">Immunotherapy: </w:t>
+      </w:r>
+      <w:r>
+        <w:rPr>
+          <w:rFonts w:ascii="Times New Roman" w:hAnsi="Times New Roman" w:cs="Times New Roman"/>
+        </w:rPr>
+        <w:t>treatment or prevention of disease (such as an autoimmune disorder, allergy, or cancer) that involves the stimulation, enhancement, suppression, or desensitization of the immune system</w:t>
+      </w:r>
+    </w:p>
+    <w:p>
+      <w:pPr>
+        <w:rPr>
+          <w:rFonts w:ascii="Times New Roman" w:hAnsi="Times New Roman" w:cs="Times New Roman"/>
+          <w:i/>
+          <w:iCs/>
+        </w:rPr>
+      </w:pPr>
+      <w:r>
+        <w:rPr>
+          <w:rFonts w:ascii="Times New Roman" w:hAnsi="Times New Roman" w:cs="Times New Roman"/>
+          <w:i/>
+          <w:iCs/>
+        </w:rPr>
+        <w:t>All definitions obtained from the Merriam-Webster Online Dictionary (www.merriam-webster.com/) or sources previously cited in this document</w:t>
+      </w:r>
+      <w:r>
+        <w:rPr>
+          <w:rFonts w:ascii="Times New Roman" w:hAnsi="Times New Roman" w:cs="Times New Roman"/>
+          <w:i/>
+          <w:iCs/>
+        </w:rPr>
+        <w:t>.</w:t>
+      </w:r>
+    </w:p>
+    <w:p>
+      <w:pPr>
+        <w:rPr>
+          <w:rFonts w:ascii="Times New Roman" w:hAnsi="Times New Roman" w:cs="Times New Roman"/>
+        </w:rPr>
+      </w:pPr>
+      <w:r>
+        <w:rPr>
+          <w:rFonts w:ascii="Times New Roman" w:hAnsi="Times New Roman" w:cs="Times New Roman"/>
+        </w:rPr>
+        <w:br w:type="page"/>
+      </w:r>
+    </w:p>
+    <w:p>
+      <w:pPr>
+        <w:pStyle w:val="Title"/>
+        <w:rPr>
+          <w:rFonts w:ascii="Times New Roman" w:hAnsi="Times New Roman" w:cs="Times New Roman"/>
+        </w:rPr>
+      </w:pPr>
+      <w:r>
+        <w:rPr>
+          <w:rFonts w:ascii="Times New Roman" w:hAnsi="Times New Roman" w:cs="Times New Roman"/>
+        </w:rPr>
+        <w:lastRenderedPageBreak/>
+        <w:t>Worked Cited</w:t>
+      </w:r>
+    </w:p>
+    <w:p>
+      <w:pPr>
+        <w:rPr>
+          <w:rFonts w:ascii="Times New Roman" w:hAnsi="Times New Roman" w:cs="Times New Roman"/>
         </w:rPr>
       </w:pPr>
     </w:p>

</xml_diff>

<commit_message>
paper done ima go expire in my bed now
</commit_message>
<xml_diff>
--- a/TechDisc/Technical Description.docx
+++ b/TechDisc/Technical Description.docx
@@ -14,7 +14,7 @@
         <w:rPr>
           <w:rFonts w:ascii="Times New Roman" w:hAnsi="Times New Roman" w:cs="Times New Roman"/>
         </w:rPr>
-        <w:t>Allergy Shots to Improve Day to Day Life</w:t>
+        <w:t>Counter the Histamines</w:t>
       </w:r>
     </w:p>
     <w:p>
@@ -91,15 +91,32 @@
           <w:sz w:val="24"/>
           <w:szCs w:val="24"/>
         </w:rPr>
-        <w:t xml:space="preserve"> whose immune system goes into a state of alert or attack for common everyday elements. Nearly anything from the natural world can trigger it, all with a large range of effects onto people ranging from sneezing to losing consciousness</w:t>
-      </w:r>
-      <w:r>
-        <w:rPr>
-          <w:rFonts w:ascii="Times New Roman" w:hAnsi="Times New Roman" w:cs="Times New Roman"/>
-          <w:sz w:val="24"/>
-          <w:szCs w:val="24"/>
-        </w:rPr>
-        <w:t xml:space="preserve"> (CDC). These ailments can be lessened via a few methods such as antihistamines</w:t>
+        <w:t xml:space="preserve"> whose immune system goes into a state of alert or attack for common everyday elements. Nearly anything from the natural world can trigger it, all with a large range of effects on people ranging from sneezing to losing consciousness</w:t>
+      </w:r>
+      <w:r>
+        <w:rPr>
+          <w:rFonts w:ascii="Times New Roman" w:hAnsi="Times New Roman" w:cs="Times New Roman"/>
+          <w:sz w:val="24"/>
+          <w:szCs w:val="24"/>
+        </w:rPr>
+        <w:t xml:space="preserve"> (</w:t>
+      </w:r>
+      <w:r>
+        <w:rPr>
+          <w:rFonts w:ascii="Times New Roman" w:eastAsia="Times New Roman" w:hAnsi="Times New Roman" w:cs="Times New Roman"/>
+          <w:sz w:val="24"/>
+          <w:szCs w:val="24"/>
+          <w:lang w:val="en-US"/>
+        </w:rPr>
+        <w:t>Asthma and Allergy Foundation of America</w:t>
+      </w:r>
+      <w:r>
+        <w:rPr>
+          <w:rFonts w:ascii="Times New Roman" w:hAnsi="Times New Roman" w:cs="Times New Roman"/>
+          <w:sz w:val="24"/>
+          <w:szCs w:val="24"/>
+        </w:rPr>
+        <w:t>). These ailments can be lessened via a few methods such as antihistamines</w:t>
       </w:r>
       <w:r>
         <w:rPr>
@@ -173,35 +190,8 @@
           <w:sz w:val="24"/>
           <w:szCs w:val="24"/>
         </w:rPr>
-        <w:t xml:space="preserve">quantities. </w:t>
-      </w:r>
-    </w:p>
-    <w:p>
-      <w:pPr>
-        <w:rPr>
-          <w:rFonts w:ascii="Times New Roman" w:hAnsi="Times New Roman" w:cs="Times New Roman"/>
-          <w:sz w:val="24"/>
-          <w:szCs w:val="24"/>
-        </w:rPr>
-      </w:pPr>
-    </w:p>
-    <w:p>
-      <w:pPr>
-        <w:rPr>
-          <w:rFonts w:ascii="Times New Roman" w:hAnsi="Times New Roman" w:cs="Times New Roman"/>
-          <w:sz w:val="24"/>
-          <w:szCs w:val="24"/>
-        </w:rPr>
-      </w:pPr>
-    </w:p>
-    <w:p>
-      <w:pPr>
-        <w:rPr>
-          <w:rFonts w:ascii="Times New Roman" w:hAnsi="Times New Roman" w:cs="Times New Roman"/>
-          <w:sz w:val="24"/>
-          <w:szCs w:val="24"/>
-        </w:rPr>
-      </w:pPr>
+        <w:t>quantities.</w:t>
+      </w:r>
     </w:p>
     <w:p>
       <w:pPr>
@@ -324,6 +314,14 @@
           <w:sz w:val="24"/>
           <w:szCs w:val="24"/>
         </w:rPr>
+        <w:t xml:space="preserve">is </w:t>
+      </w:r>
+      <w:r>
+        <w:rPr>
+          <w:rFonts w:ascii="Times New Roman" w:hAnsi="Times New Roman" w:cs="Times New Roman"/>
+          <w:sz w:val="24"/>
+          <w:szCs w:val="24"/>
+        </w:rPr>
         <w:t xml:space="preserve">most applicable for every individual. </w:t>
       </w:r>
     </w:p>
@@ -335,30 +333,208 @@
           <w:szCs w:val="24"/>
         </w:rPr>
       </w:pPr>
-      <w:r>
-        <w:rPr>
-          <w:rFonts w:ascii="Times New Roman" w:hAnsi="Times New Roman" w:cs="Times New Roman"/>
-          <w:sz w:val="24"/>
-          <w:szCs w:val="24"/>
-        </w:rPr>
-        <w:br w:type="page"/>
-      </w:r>
-    </w:p>
-    <w:p>
-      <w:pPr>
-        <w:rPr>
-          <w:rFonts w:ascii="Times New Roman" w:hAnsi="Times New Roman" w:cs="Times New Roman"/>
-          <w:sz w:val="24"/>
-          <w:szCs w:val="24"/>
-        </w:rPr>
-      </w:pPr>
-    </w:p>
-    <w:p>
-      <w:pPr>
-        <w:rPr>
-          <w:rFonts w:ascii="Times New Roman" w:hAnsi="Times New Roman" w:cs="Times New Roman"/>
-          <w:sz w:val="24"/>
-          <w:szCs w:val="24"/>
+    </w:p>
+    <w:p>
+      <w:pPr>
+        <w:rPr>
+          <w:rFonts w:ascii="Times New Roman" w:hAnsi="Times New Roman" w:cs="Times New Roman"/>
+          <w:sz w:val="24"/>
+          <w:szCs w:val="24"/>
+        </w:rPr>
+      </w:pPr>
+      <w:r>
+        <w:rPr>
+          <w:rFonts w:ascii="Times New Roman" w:hAnsi="Times New Roman" w:cs="Times New Roman"/>
+          <w:sz w:val="24"/>
+          <w:szCs w:val="24"/>
+        </w:rPr>
+        <w:t>If the situation is</w:t>
+      </w:r>
+      <w:r>
+        <w:rPr>
+          <w:rFonts w:ascii="Times New Roman" w:hAnsi="Times New Roman" w:cs="Times New Roman"/>
+          <w:sz w:val="24"/>
+          <w:szCs w:val="24"/>
+        </w:rPr>
+        <w:t xml:space="preserve"> deemed to just need medicine</w:t>
+      </w:r>
+      <w:r>
+        <w:rPr>
+          <w:rFonts w:ascii="Times New Roman" w:hAnsi="Times New Roman" w:cs="Times New Roman"/>
+          <w:sz w:val="24"/>
+          <w:szCs w:val="24"/>
+        </w:rPr>
+        <w:t>, it is more probable that an antihistamine will be more effective.</w:t>
+      </w:r>
+      <w:r>
+        <w:rPr>
+          <w:rFonts w:ascii="Times New Roman" w:hAnsi="Times New Roman" w:cs="Times New Roman"/>
+          <w:sz w:val="24"/>
+          <w:szCs w:val="24"/>
+        </w:rPr>
+        <w:t xml:space="preserve"> </w:t>
+      </w:r>
+      <w:r>
+        <w:rPr>
+          <w:rFonts w:ascii="Times New Roman" w:hAnsi="Times New Roman" w:cs="Times New Roman"/>
+          <w:sz w:val="24"/>
+          <w:szCs w:val="24"/>
+        </w:rPr>
+        <w:t>Over the counter a</w:t>
+      </w:r>
+      <w:r>
+        <w:rPr>
+          <w:rFonts w:ascii="Times New Roman" w:hAnsi="Times New Roman" w:cs="Times New Roman"/>
+          <w:sz w:val="24"/>
+          <w:szCs w:val="24"/>
+        </w:rPr>
+        <w:t>ntihistamine drugs such as Benadryl, Claritin, Zyrtec</w:t>
+      </w:r>
+      <w:r>
+        <w:rPr>
+          <w:rFonts w:ascii="Times New Roman" w:hAnsi="Times New Roman" w:cs="Times New Roman"/>
+          <w:sz w:val="24"/>
+          <w:szCs w:val="24"/>
+        </w:rPr>
+        <w:t>, etc.</w:t>
+      </w:r>
+      <w:r>
+        <w:rPr>
+          <w:rFonts w:ascii="Times New Roman" w:hAnsi="Times New Roman" w:cs="Times New Roman"/>
+          <w:sz w:val="24"/>
+          <w:szCs w:val="24"/>
+        </w:rPr>
+        <w:t xml:space="preserve"> work by counteracting the histamines released by the immune system</w:t>
+      </w:r>
+      <w:r>
+        <w:rPr>
+          <w:rFonts w:ascii="Times New Roman" w:hAnsi="Times New Roman" w:cs="Times New Roman"/>
+          <w:sz w:val="24"/>
+          <w:szCs w:val="24"/>
+        </w:rPr>
+        <w:t xml:space="preserve">. Histamines are what activate nerves within the nose to release mucus </w:t>
+      </w:r>
+      <w:r>
+        <w:rPr>
+          <w:rFonts w:ascii="Times New Roman" w:hAnsi="Times New Roman" w:cs="Times New Roman"/>
+          <w:sz w:val="24"/>
+          <w:szCs w:val="24"/>
+        </w:rPr>
+        <w:t>and sneezing, along with other physical reactions to try to fight off the allergens (</w:t>
+      </w:r>
+      <w:r>
+        <w:rPr>
+          <w:rFonts w:ascii="Times New Roman" w:hAnsi="Times New Roman" w:cs="Times New Roman"/>
+          <w:sz w:val="24"/>
+          <w:szCs w:val="24"/>
+        </w:rPr>
+        <w:t>Medical News Today</w:t>
+      </w:r>
+      <w:r>
+        <w:rPr>
+          <w:rFonts w:ascii="Times New Roman" w:hAnsi="Times New Roman" w:cs="Times New Roman"/>
+          <w:sz w:val="24"/>
+          <w:szCs w:val="24"/>
+        </w:rPr>
+        <w:t xml:space="preserve">). </w:t>
+      </w:r>
+      <w:r>
+        <w:rPr>
+          <w:rFonts w:ascii="Times New Roman" w:hAnsi="Times New Roman" w:cs="Times New Roman"/>
+          <w:sz w:val="24"/>
+          <w:szCs w:val="24"/>
+        </w:rPr>
+        <w:t xml:space="preserve">Antihistamines share a similar protein to histamines which allows them to connect to the nerves within the body, blocking the </w:t>
+      </w:r>
+      <w:r>
+        <w:rPr>
+          <w:rFonts w:ascii="Times New Roman" w:hAnsi="Times New Roman" w:cs="Times New Roman"/>
+          <w:sz w:val="24"/>
+          <w:szCs w:val="24"/>
+        </w:rPr>
+        <w:lastRenderedPageBreak/>
+        <w:t xml:space="preserve">histamines from connecting. </w:t>
+      </w:r>
+      <w:r>
+        <w:rPr>
+          <w:rFonts w:ascii="Times New Roman" w:hAnsi="Times New Roman" w:cs="Times New Roman"/>
+          <w:sz w:val="24"/>
+          <w:szCs w:val="24"/>
+        </w:rPr>
+        <w:t xml:space="preserve">These are often most effective after </w:t>
+      </w:r>
+      <w:r>
+        <w:rPr>
+          <w:rFonts w:ascii="Times New Roman" w:hAnsi="Times New Roman" w:cs="Times New Roman"/>
+          <w:sz w:val="24"/>
+          <w:szCs w:val="24"/>
+        </w:rPr>
+        <w:t>a few days of continuous use each consecutive day having better results to a variable limit.</w:t>
+      </w:r>
+    </w:p>
+    <w:p>
+      <w:pPr>
+        <w:rPr>
+          <w:rFonts w:ascii="Times New Roman" w:hAnsi="Times New Roman" w:cs="Times New Roman"/>
+          <w:sz w:val="24"/>
+          <w:szCs w:val="24"/>
+        </w:rPr>
+      </w:pPr>
+    </w:p>
+    <w:p>
+      <w:pPr>
+        <w:rPr>
+          <w:rFonts w:ascii="Times New Roman" w:hAnsi="Times New Roman" w:cs="Times New Roman"/>
+          <w:sz w:val="24"/>
+          <w:szCs w:val="24"/>
+        </w:rPr>
+      </w:pPr>
+      <w:r>
+        <w:rPr>
+          <w:rFonts w:ascii="Times New Roman" w:hAnsi="Times New Roman" w:cs="Times New Roman"/>
+          <w:sz w:val="24"/>
+          <w:szCs w:val="24"/>
+        </w:rPr>
+        <w:t>For people with mild, infrequent allergies, this solution is viable and effective, a tablet once or twice a day for a few days and the problem is solved. However, for people with more severe allergies, this approach will often not resolve much. Allergy shots, much like the antihistamine approach require a few consecutive doses before much of an effect is achieved. Unfortunately, the process takes a few months to get rolling, however, it can be supported via secondary medicine and can be taken in tandem to help assist during the initial stages of the injections. Where they begin to differ is the duration of the effects, a tablet will only last for about twelve to twenty-four hours at a time before a new dose is needed. The duration of the immunisation route is significantly longer depending on how many doses has been applied. After a few months, and eventually years, the need for other ailments becomes irrelevant, along with that, the immunisations will decrease further in frequency going to once a month until no longer needed. Beyond that point, most allergens will no longer pose a significant issue, however on days where allergen counts are higher than usual, additional supplements can be taken to assist in alleviating the immune system’s response</w:t>
+      </w:r>
+      <w:r>
+        <w:rPr>
+          <w:rFonts w:ascii="Times New Roman" w:hAnsi="Times New Roman" w:cs="Times New Roman"/>
+        </w:rPr>
+        <w:t xml:space="preserve"> </w:t>
+      </w:r>
+      <w:r>
+        <w:rPr>
+          <w:rFonts w:ascii="Times New Roman" w:hAnsi="Times New Roman" w:cs="Times New Roman"/>
+          <w:sz w:val="24"/>
+          <w:szCs w:val="24"/>
+        </w:rPr>
+        <w:t>(</w:t>
+      </w:r>
+      <w:r>
+        <w:rPr>
+          <w:rFonts w:ascii="Times New Roman" w:eastAsia="Times New Roman" w:hAnsi="Times New Roman" w:cs="Times New Roman"/>
+          <w:sz w:val="24"/>
+          <w:szCs w:val="24"/>
+          <w:lang w:val="en-US"/>
+        </w:rPr>
+        <w:t>The American Academy of Allergy, Asthma &amp; Immunology</w:t>
+      </w:r>
+      <w:r>
+        <w:rPr>
+          <w:rFonts w:ascii="Times New Roman" w:hAnsi="Times New Roman" w:cs="Times New Roman"/>
+          <w:sz w:val="24"/>
+          <w:szCs w:val="24"/>
+        </w:rPr>
+        <w:t xml:space="preserve">). </w:t>
+      </w:r>
+    </w:p>
+    <w:p>
+      <w:pPr>
+        <w:rPr>
+          <w:rFonts w:ascii="Times New Roman" w:hAnsi="Times New Roman" w:cs="Times New Roman"/>
+          <w:sz w:val="30"/>
+          <w:szCs w:val="30"/>
         </w:rPr>
       </w:pPr>
       <w:r>
@@ -367,13 +543,13 @@
           <w:noProof/>
         </w:rPr>
         <w:drawing>
-          <wp:anchor distT="0" distB="0" distL="114300" distR="114300" simplePos="0" relativeHeight="251659264" behindDoc="0" locked="0" layoutInCell="1" allowOverlap="1" wp14:anchorId="6F0438F7" wp14:editId="4154B366">
+          <wp:anchor distT="0" distB="0" distL="114300" distR="114300" simplePos="0" relativeHeight="251666432" behindDoc="0" locked="0" layoutInCell="1" allowOverlap="1" wp14:anchorId="30536F0D" wp14:editId="05E04D7F">
             <wp:simplePos x="0" y="0"/>
-            <wp:positionH relativeFrom="page">
-              <wp:posOffset>3800475</wp:posOffset>
+            <wp:positionH relativeFrom="margin">
+              <wp:posOffset>2767330</wp:posOffset>
             </wp:positionH>
             <wp:positionV relativeFrom="page">
-              <wp:posOffset>1217930</wp:posOffset>
+              <wp:posOffset>4736465</wp:posOffset>
             </wp:positionV>
             <wp:extent cx="3923030" cy="3781425"/>
             <wp:effectExtent l="0" t="0" r="1270" b="9525"/>
@@ -392,7 +568,7 @@
                     </pic:cNvPicPr>
                   </pic:nvPicPr>
                   <pic:blipFill rotWithShape="1">
-                    <a:blip r:embed="rId4">
+                    <a:blip r:embed="rId5">
                       <a:extLst>
                         <a:ext uri="{28A0092B-C50C-407E-A947-70E740481C1C}">
                           <a14:useLocalDpi xmlns:a14="http://schemas.microsoft.com/office/drawing/2010/main" val="0"/>
@@ -432,86 +608,130 @@
           </wp:anchor>
         </w:drawing>
       </w:r>
-      <w:r>
-        <w:rPr>
-          <w:rFonts w:ascii="Times New Roman" w:hAnsi="Times New Roman" w:cs="Times New Roman"/>
-          <w:sz w:val="24"/>
-          <w:szCs w:val="24"/>
-        </w:rPr>
-        <w:t>If the situation is</w:t>
-      </w:r>
-      <w:r>
-        <w:rPr>
-          <w:rFonts w:ascii="Times New Roman" w:hAnsi="Times New Roman" w:cs="Times New Roman"/>
-          <w:sz w:val="24"/>
-          <w:szCs w:val="24"/>
-        </w:rPr>
-        <w:t xml:space="preserve"> deemed to just need medicine</w:t>
-      </w:r>
-      <w:r>
-        <w:rPr>
-          <w:rFonts w:ascii="Times New Roman" w:hAnsi="Times New Roman" w:cs="Times New Roman"/>
-          <w:sz w:val="24"/>
-          <w:szCs w:val="24"/>
-        </w:rPr>
-        <w:t>, it is more probable that an antihistamine will be more effective.</w:t>
-      </w:r>
-      <w:r>
-        <w:rPr>
-          <w:rFonts w:ascii="Times New Roman" w:hAnsi="Times New Roman" w:cs="Times New Roman"/>
-          <w:sz w:val="24"/>
-          <w:szCs w:val="24"/>
-        </w:rPr>
-        <w:t xml:space="preserve"> </w:t>
-      </w:r>
-      <w:r>
-        <w:rPr>
-          <w:rFonts w:ascii="Times New Roman" w:hAnsi="Times New Roman" w:cs="Times New Roman"/>
-          <w:sz w:val="24"/>
-          <w:szCs w:val="24"/>
-        </w:rPr>
-        <w:t>Over the counter a</w:t>
-      </w:r>
-      <w:r>
-        <w:rPr>
-          <w:rFonts w:ascii="Times New Roman" w:hAnsi="Times New Roman" w:cs="Times New Roman"/>
-          <w:sz w:val="24"/>
-          <w:szCs w:val="24"/>
-        </w:rPr>
-        <w:t>ntihistamine drugs such as Benadryl, Claritin, Zyrtec</w:t>
-      </w:r>
-      <w:r>
-        <w:rPr>
-          <w:rFonts w:ascii="Times New Roman" w:hAnsi="Times New Roman" w:cs="Times New Roman"/>
-          <w:sz w:val="24"/>
-          <w:szCs w:val="24"/>
-        </w:rPr>
-        <w:t>, etc.</w:t>
-      </w:r>
-      <w:r>
-        <w:rPr>
-          <w:rFonts w:ascii="Times New Roman" w:hAnsi="Times New Roman" w:cs="Times New Roman"/>
-          <w:sz w:val="24"/>
-          <w:szCs w:val="24"/>
-        </w:rPr>
-        <w:t xml:space="preserve"> work by counteracting the histamines released by the immune system</w:t>
-      </w:r>
-      <w:r>
-        <w:rPr>
-          <w:rFonts w:ascii="Times New Roman" w:hAnsi="Times New Roman" w:cs="Times New Roman"/>
-          <w:sz w:val="24"/>
-          <w:szCs w:val="24"/>
-        </w:rPr>
-        <w:t xml:space="preserve">. Histamines are what activate nerves within the nose to release mucus </w:t>
-      </w:r>
-      <w:r>
-        <w:rPr>
-          <w:rFonts w:ascii="Times New Roman" w:hAnsi="Times New Roman" w:cs="Times New Roman"/>
-          <w:sz w:val="24"/>
-          <w:szCs w:val="24"/>
-        </w:rPr>
-        <w:t xml:space="preserve">and sneezing, along with other facial physical reactions to try to fight off the allergens (Harvard). </w:t>
-      </w:r>
+    </w:p>
+    <w:p>
+      <w:pPr>
+        <w:rPr>
+          <w:rFonts w:ascii="Times New Roman" w:hAnsi="Times New Roman" w:cs="Times New Roman"/>
+          <w:sz w:val="24"/>
+          <w:szCs w:val="24"/>
+        </w:rPr>
+      </w:pPr>
+      <w:r>
+        <w:rPr>
+          <w:rFonts w:ascii="Times New Roman" w:hAnsi="Times New Roman" w:cs="Times New Roman"/>
+          <w:i/>
+          <w:iCs/>
+          <w:sz w:val="30"/>
+          <w:szCs w:val="30"/>
+        </w:rPr>
+        <w:t>Reactions</w:t>
+      </w:r>
+      <w:r>
+        <w:rPr>
+          <w:rFonts w:ascii="Times New Roman" w:hAnsi="Times New Roman" w:cs="Times New Roman"/>
+          <w:i/>
+          <w:iCs/>
+          <w:sz w:val="30"/>
+          <w:szCs w:val="30"/>
+        </w:rPr>
+        <w:t xml:space="preserve"> to allergens</w:t>
+      </w:r>
+    </w:p>
+    <w:p>
+      <w:pPr>
+        <w:rPr>
+          <w:rFonts w:ascii="Times New Roman" w:hAnsi="Times New Roman" w:cs="Times New Roman"/>
+          <w:sz w:val="24"/>
+          <w:szCs w:val="24"/>
+        </w:rPr>
+      </w:pPr>
+      <w:r>
+        <w:rPr>
+          <w:rFonts w:ascii="Times New Roman" w:hAnsi="Times New Roman" w:cs="Times New Roman"/>
+          <w:sz w:val="24"/>
+          <w:szCs w:val="24"/>
+        </w:rPr>
+        <w:t>As seen in Figure 1</w:t>
+      </w:r>
+      <w:r>
+        <w:rPr>
+          <w:rFonts w:ascii="Times New Roman" w:hAnsi="Times New Roman" w:cs="Times New Roman"/>
+          <w:sz w:val="24"/>
+          <w:szCs w:val="24"/>
+        </w:rPr>
+        <w:t xml:space="preserve"> from </w:t>
+      </w:r>
+      <w:r>
+        <w:rPr>
+          <w:rFonts w:ascii="Times New Roman" w:hAnsi="Times New Roman" w:cs="Times New Roman"/>
+          <w:i/>
+          <w:iCs/>
+          <w:sz w:val="24"/>
+          <w:szCs w:val="24"/>
+        </w:rPr>
+        <w:t>Drug Discovery Today</w:t>
+      </w:r>
+      <w:r>
+        <w:rPr>
+          <w:rFonts w:ascii="Times New Roman" w:hAnsi="Times New Roman" w:cs="Times New Roman"/>
+          <w:sz w:val="24"/>
+          <w:szCs w:val="24"/>
+        </w:rPr>
+        <w:t xml:space="preserve">, there are multiple forms of allergens and different routes of exposure to allergens, some being external such as physical contact, and others occurring internally such as insect stings </w:t>
+      </w:r>
+      <w:r>
+        <w:rPr>
+          <w:rFonts w:ascii="Times New Roman" w:hAnsi="Times New Roman" w:cs="Times New Roman"/>
+          <w:sz w:val="24"/>
+          <w:szCs w:val="24"/>
+        </w:rPr>
+        <w:t>and</w:t>
+      </w:r>
+      <w:r>
+        <w:rPr>
+          <w:rFonts w:ascii="Times New Roman" w:hAnsi="Times New Roman" w:cs="Times New Roman"/>
+          <w:sz w:val="24"/>
+          <w:szCs w:val="24"/>
+        </w:rPr>
+        <w:t xml:space="preserve"> bites, or ingestion or inhalation of substances. The reactions come in many forms as well; the lesser being sneezing and eyes watering to the more extreme like hives, swelling, or even </w:t>
+      </w:r>
+      <w:r>
+        <w:rPr>
+          <w:rFonts w:ascii="Times New Roman" w:hAnsi="Times New Roman" w:cs="Times New Roman"/>
+          <w:sz w:val="24"/>
+          <w:szCs w:val="24"/>
+        </w:rPr>
+        <w:t>anaphylaxis (</w:t>
+      </w:r>
+      <w:r>
+        <w:rPr>
+          <w:rFonts w:ascii="Times New Roman" w:eastAsia="Times New Roman" w:hAnsi="Times New Roman" w:cs="Times New Roman"/>
+          <w:sz w:val="24"/>
+          <w:szCs w:val="24"/>
+          <w:lang w:val="en-US"/>
+        </w:rPr>
+        <w:t>Mayo Clinic</w:t>
+      </w:r>
+      <w:r>
+        <w:rPr>
+          <w:rFonts w:ascii="Times New Roman" w:hAnsi="Times New Roman" w:cs="Times New Roman"/>
+          <w:sz w:val="24"/>
+          <w:szCs w:val="24"/>
+        </w:rPr>
+        <w:t xml:space="preserve">). </w:t>
+      </w:r>
+    </w:p>
+    <w:p>
+      <w:pPr>
+        <w:rPr>
+          <w:rFonts w:ascii="Times New Roman" w:hAnsi="Times New Roman" w:cs="Times New Roman"/>
+          <w:b/>
+          <w:bCs/>
+          <w:sz w:val="24"/>
+          <w:szCs w:val="24"/>
+        </w:rPr>
+      </w:pPr>
       <w:r>
         <w:rPr>
           <w:rFonts w:ascii="Times New Roman" w:hAnsi="Times New Roman" w:cs="Times New Roman"/>
@@ -522,15 +742,15 @@
         <mc:AlternateContent>
           <mc:Choice Requires="wps">
             <w:drawing>
-              <wp:anchor distT="91440" distB="91440" distL="114300" distR="114300" simplePos="0" relativeHeight="251661312" behindDoc="0" locked="0" layoutInCell="1" allowOverlap="1" wp14:anchorId="500E1BFC" wp14:editId="6C4842A6">
+              <wp:anchor distT="91440" distB="91440" distL="114300" distR="114300" simplePos="0" relativeHeight="251665408" behindDoc="0" locked="0" layoutInCell="1" allowOverlap="1" wp14:anchorId="4D160264" wp14:editId="2BA3AE78">
                 <wp:simplePos x="0" y="0"/>
                 <wp:positionH relativeFrom="page">
-                  <wp:align>right</wp:align>
+                  <wp:posOffset>3986530</wp:posOffset>
                 </wp:positionH>
-                <wp:positionV relativeFrom="page">
-                  <wp:posOffset>4997450</wp:posOffset>
+                <wp:positionV relativeFrom="paragraph">
+                  <wp:posOffset>870585</wp:posOffset>
                 </wp:positionV>
-                <wp:extent cx="3982085" cy="781050"/>
+                <wp:extent cx="3474720" cy="1403985"/>
                 <wp:effectExtent l="0" t="0" r="0" b="0"/>
                 <wp:wrapTopAndBottom/>
                 <wp:docPr id="307" name="Text Box 2"/>
@@ -546,7 +766,7 @@
                       <wps:spPr bwMode="auto">
                         <a:xfrm>
                           <a:off x="0" y="0"/>
-                          <a:ext cx="3982085" cy="781050"/>
+                          <a:ext cx="3474720" cy="1403985"/>
                         </a:xfrm>
                         <a:prstGeom prst="rect">
                           <a:avLst/>
@@ -565,11 +785,10 @@
                             <w:pPr>
                               <w:pBdr>
                                 <w:top w:val="single" w:sz="24" w:space="8" w:color="4472C4" w:themeColor="accent1"/>
-                                <w:bottom w:val="single" w:sz="24" w:space="8" w:color="4472C4" w:themeColor="accent1"/>
+                                <w:bottom w:val="single" w:sz="24" w:space="10" w:color="4472C4" w:themeColor="accent1"/>
                               </w:pBdr>
                               <w:spacing w:after="0"/>
                               <w:rPr>
-                                <w:rFonts w:ascii="Times New Roman" w:hAnsi="Times New Roman" w:cs="Times New Roman"/>
                                 <w:i/>
                                 <w:iCs/>
                                 <w:color w:val="4472C4" w:themeColor="accent1"/>
@@ -578,36 +797,683 @@
                             </w:pPr>
                             <w:r>
                               <w:rPr>
-                                <w:rFonts w:ascii="Times New Roman" w:hAnsi="Times New Roman" w:cs="Times New Roman"/>
                                 <w:i/>
                                 <w:iCs/>
                                 <w:color w:val="4472C4" w:themeColor="accent1"/>
                                 <w:sz w:val="24"/>
                                 <w:szCs w:val="24"/>
                               </w:rPr>
-                              <w:t>Figure 1: Common Allergens, Exposure Method</w:t>
+                              <w:t>Figure 1: Common Allergens, Their Exposure, and Effects</w:t>
                             </w:r>
+                          </w:p>
+                        </w:txbxContent>
+                      </wps:txbx>
+                      <wps:bodyPr rot="0" vert="horz" wrap="square" lIns="91440" tIns="45720" rIns="91440" bIns="45720" anchor="t" anchorCtr="0">
+                        <a:spAutoFit/>
+                      </wps:bodyPr>
+                    </wps:wsp>
+                  </a:graphicData>
+                </a:graphic>
+                <wp14:sizeRelH relativeFrom="margin">
+                  <wp14:pctWidth>58500</wp14:pctWidth>
+                </wp14:sizeRelH>
+                <wp14:sizeRelV relativeFrom="margin">
+                  <wp14:pctHeight>20000</wp14:pctHeight>
+                </wp14:sizeRelV>
+              </wp:anchor>
+            </w:drawing>
+          </mc:Choice>
+          <mc:Fallback>
+            <w:pict>
+              <v:shapetype w14:anchorId="4D160264" id="_x0000_t202" coordsize="21600,21600" o:spt="202" path="m,l,21600r21600,l21600,xe">
+                <v:stroke joinstyle="miter"/>
+                <v:path gradientshapeok="t" o:connecttype="rect"/>
+              </v:shapetype>
+              <v:shape id="Text Box 2" o:spid="_x0000_s1026" type="#_x0000_t202" style="position:absolute;margin-left:313.9pt;margin-top:68.55pt;width:273.6pt;height:110.55pt;z-index:251665408;visibility:visible;mso-wrap-style:square;mso-width-percent:585;mso-height-percent:200;mso-wrap-distance-left:9pt;mso-wrap-distance-top:7.2pt;mso-wrap-distance-right:9pt;mso-wrap-distance-bottom:7.2pt;mso-position-horizontal:absolute;mso-position-horizontal-relative:page;mso-position-vertical:absolute;mso-position-vertical-relative:text;mso-width-percent:585;mso-height-percent:200;mso-width-relative:margin;mso-height-relative:margin;v-text-anchor:top" o:gfxdata="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" filled="f" stroked="f">
+                <v:textbox style="mso-fit-shape-to-text:t">
+                  <w:txbxContent>
+                    <w:p>
+                      <w:pPr>
+                        <w:pBdr>
+                          <w:top w:val="single" w:sz="24" w:space="8" w:color="4472C4" w:themeColor="accent1"/>
+                          <w:bottom w:val="single" w:sz="24" w:space="10" w:color="4472C4" w:themeColor="accent1"/>
+                        </w:pBdr>
+                        <w:spacing w:after="0"/>
+                        <w:rPr>
+                          <w:i/>
+                          <w:iCs/>
+                          <w:color w:val="4472C4" w:themeColor="accent1"/>
+                          <w:sz w:val="24"/>
+                        </w:rPr>
+                      </w:pPr>
+                      <w:r>
+                        <w:rPr>
+                          <w:i/>
+                          <w:iCs/>
+                          <w:color w:val="4472C4" w:themeColor="accent1"/>
+                          <w:sz w:val="24"/>
+                          <w:szCs w:val="24"/>
+                        </w:rPr>
+                        <w:t>Figure 1: Common Allergens, Their Exposure, and Effects</w:t>
+                      </w:r>
+                    </w:p>
+                  </w:txbxContent>
+                </v:textbox>
+                <w10:wrap type="topAndBottom" anchorx="page"/>
+              </v:shape>
+            </w:pict>
+          </mc:Fallback>
+        </mc:AlternateContent>
+      </w:r>
+      <w:r>
+        <w:rPr>
+          <w:rFonts w:ascii="Times New Roman" w:hAnsi="Times New Roman" w:cs="Times New Roman"/>
+          <w:b/>
+          <w:bCs/>
+          <w:sz w:val="24"/>
+          <w:szCs w:val="24"/>
+        </w:rPr>
+        <w:t>In the event of anaphylaxis, an epinephrine pen, or EPI-pen, should be applied and 911 should be contacted.</w:t>
+      </w:r>
+    </w:p>
+    <w:p>
+      <w:pPr>
+        <w:rPr>
+          <w:rFonts w:ascii="Times New Roman" w:hAnsi="Times New Roman" w:cs="Times New Roman"/>
+          <w:b/>
+          <w:bCs/>
+          <w:sz w:val="24"/>
+          <w:szCs w:val="24"/>
+        </w:rPr>
+      </w:pPr>
+      <w:r>
+        <w:rPr>
+          <w:rFonts w:ascii="Times New Roman" w:hAnsi="Times New Roman" w:cs="Times New Roman"/>
+          <w:b/>
+          <w:bCs/>
+          <w:sz w:val="24"/>
+          <w:szCs w:val="24"/>
+        </w:rPr>
+        <w:br w:type="page"/>
+      </w:r>
+      <w:r>
+        <w:rPr>
+          <w:rFonts w:ascii="Times New Roman" w:hAnsi="Times New Roman" w:cs="Times New Roman"/>
+          <w:sz w:val="24"/>
+          <w:szCs w:val="24"/>
+        </w:rPr>
+        <w:lastRenderedPageBreak/>
+        <w:t xml:space="preserve">Allergy shots are not completely risk free, as the process involves injecting varying levels of elements that the body is rejecting in the first place. Some possible effects would </w:t>
+      </w:r>
+      <w:r>
+        <w:rPr>
+          <w:rFonts w:ascii="Times New Roman" w:hAnsi="Times New Roman" w:cs="Times New Roman"/>
+          <w:sz w:val="24"/>
+          <w:szCs w:val="24"/>
+        </w:rPr>
+        <w:t>be:</w:t>
+      </w:r>
+    </w:p>
+    <w:p>
+      <w:pPr>
+        <w:pStyle w:val="ListParagraph"/>
+        <w:numPr>
+          <w:ilvl w:val="0"/>
+          <w:numId w:val="1"/>
+        </w:numPr>
+        <w:rPr>
+          <w:rFonts w:ascii="Times New Roman" w:hAnsi="Times New Roman" w:cs="Times New Roman"/>
+          <w:sz w:val="24"/>
+          <w:szCs w:val="24"/>
+        </w:rPr>
+      </w:pPr>
+      <w:r>
+        <w:rPr>
+          <w:rFonts w:ascii="Times New Roman" w:hAnsi="Times New Roman" w:cs="Times New Roman"/>
+          <w:sz w:val="24"/>
+          <w:szCs w:val="24"/>
+        </w:rPr>
+        <w:t>Common – in the injection area</w:t>
+      </w:r>
+    </w:p>
+    <w:p>
+      <w:pPr>
+        <w:pStyle w:val="ListParagraph"/>
+        <w:numPr>
+          <w:ilvl w:val="1"/>
+          <w:numId w:val="1"/>
+        </w:numPr>
+        <w:rPr>
+          <w:rFonts w:ascii="Times New Roman" w:hAnsi="Times New Roman" w:cs="Times New Roman"/>
+          <w:sz w:val="24"/>
+          <w:szCs w:val="24"/>
+        </w:rPr>
+      </w:pPr>
+      <w:r>
+        <w:rPr>
+          <w:rFonts w:ascii="Times New Roman" w:hAnsi="Times New Roman" w:cs="Times New Roman"/>
+          <w:sz w:val="24"/>
+          <w:szCs w:val="24"/>
+        </w:rPr>
+        <w:t xml:space="preserve">Swelling </w:t>
+      </w:r>
+    </w:p>
+    <w:p>
+      <w:pPr>
+        <w:pStyle w:val="ListParagraph"/>
+        <w:numPr>
+          <w:ilvl w:val="1"/>
+          <w:numId w:val="1"/>
+        </w:numPr>
+        <w:rPr>
+          <w:rFonts w:ascii="Times New Roman" w:hAnsi="Times New Roman" w:cs="Times New Roman"/>
+          <w:sz w:val="24"/>
+          <w:szCs w:val="24"/>
+        </w:rPr>
+      </w:pPr>
+      <w:r>
+        <w:rPr>
+          <w:rFonts w:ascii="Times New Roman" w:hAnsi="Times New Roman" w:cs="Times New Roman"/>
+          <w:sz w:val="24"/>
+          <w:szCs w:val="24"/>
+        </w:rPr>
+        <w:t>Irritation</w:t>
+      </w:r>
+    </w:p>
+    <w:p>
+      <w:pPr>
+        <w:pStyle w:val="ListParagraph"/>
+        <w:numPr>
+          <w:ilvl w:val="0"/>
+          <w:numId w:val="1"/>
+        </w:numPr>
+        <w:rPr>
+          <w:rFonts w:ascii="Times New Roman" w:hAnsi="Times New Roman" w:cs="Times New Roman"/>
+          <w:sz w:val="24"/>
+          <w:szCs w:val="24"/>
+        </w:rPr>
+      </w:pPr>
+      <w:r>
+        <w:rPr>
+          <w:rFonts w:ascii="Times New Roman" w:hAnsi="Times New Roman" w:cs="Times New Roman"/>
+          <w:sz w:val="24"/>
+          <w:szCs w:val="24"/>
+        </w:rPr>
+        <w:t>Uncommon – elsewhere on the body</w:t>
+      </w:r>
+    </w:p>
+    <w:p>
+      <w:pPr>
+        <w:pStyle w:val="ListParagraph"/>
+        <w:numPr>
+          <w:ilvl w:val="1"/>
+          <w:numId w:val="1"/>
+        </w:numPr>
+        <w:rPr>
+          <w:rFonts w:ascii="Times New Roman" w:hAnsi="Times New Roman" w:cs="Times New Roman"/>
+          <w:sz w:val="24"/>
+          <w:szCs w:val="24"/>
+        </w:rPr>
+      </w:pPr>
+      <w:r>
+        <w:rPr>
+          <w:rFonts w:ascii="Times New Roman" w:hAnsi="Times New Roman" w:cs="Times New Roman"/>
+          <w:sz w:val="24"/>
+          <w:szCs w:val="24"/>
+        </w:rPr>
+        <w:t>Hives</w:t>
+      </w:r>
+    </w:p>
+    <w:p>
+      <w:pPr>
+        <w:pStyle w:val="ListParagraph"/>
+        <w:numPr>
+          <w:ilvl w:val="1"/>
+          <w:numId w:val="1"/>
+        </w:numPr>
+        <w:rPr>
+          <w:rFonts w:ascii="Times New Roman" w:hAnsi="Times New Roman" w:cs="Times New Roman"/>
+          <w:sz w:val="24"/>
+          <w:szCs w:val="24"/>
+        </w:rPr>
+      </w:pPr>
+      <w:r>
+        <w:rPr>
+          <w:rFonts w:ascii="Times New Roman" w:hAnsi="Times New Roman" w:cs="Times New Roman"/>
+          <w:sz w:val="24"/>
+          <w:szCs w:val="24"/>
+        </w:rPr>
+        <w:t>Swelling</w:t>
+      </w:r>
+    </w:p>
+    <w:p>
+      <w:pPr>
+        <w:pStyle w:val="ListParagraph"/>
+        <w:numPr>
+          <w:ilvl w:val="1"/>
+          <w:numId w:val="1"/>
+        </w:numPr>
+        <w:rPr>
+          <w:rFonts w:ascii="Times New Roman" w:hAnsi="Times New Roman" w:cs="Times New Roman"/>
+          <w:sz w:val="24"/>
+          <w:szCs w:val="24"/>
+        </w:rPr>
+      </w:pPr>
+      <w:r>
+        <w:rPr>
+          <w:rFonts w:ascii="Times New Roman" w:hAnsi="Times New Roman" w:cs="Times New Roman"/>
+          <w:sz w:val="24"/>
+          <w:szCs w:val="24"/>
+        </w:rPr>
+        <w:t>Difficulty breathing</w:t>
+      </w:r>
+    </w:p>
+    <w:p>
+      <w:pPr>
+        <w:pStyle w:val="ListParagraph"/>
+        <w:numPr>
+          <w:ilvl w:val="0"/>
+          <w:numId w:val="1"/>
+        </w:numPr>
+        <w:rPr>
+          <w:rFonts w:ascii="Times New Roman" w:hAnsi="Times New Roman" w:cs="Times New Roman"/>
+          <w:sz w:val="24"/>
+          <w:szCs w:val="24"/>
+        </w:rPr>
+      </w:pPr>
+      <w:r>
+        <w:rPr>
+          <w:rFonts w:ascii="Times New Roman" w:hAnsi="Times New Roman" w:cs="Times New Roman"/>
+          <w:sz w:val="24"/>
+          <w:szCs w:val="24"/>
+        </w:rPr>
+        <w:t>Dangerous</w:t>
+      </w:r>
+    </w:p>
+    <w:p>
+      <w:pPr>
+        <w:pStyle w:val="ListParagraph"/>
+        <w:numPr>
+          <w:ilvl w:val="1"/>
+          <w:numId w:val="1"/>
+        </w:numPr>
+        <w:rPr>
+          <w:rFonts w:ascii="Times New Roman" w:hAnsi="Times New Roman" w:cs="Times New Roman"/>
+          <w:sz w:val="24"/>
+          <w:szCs w:val="24"/>
+        </w:rPr>
+      </w:pPr>
+      <w:r>
+        <w:rPr>
+          <w:rFonts w:ascii="Times New Roman" w:hAnsi="Times New Roman" w:cs="Times New Roman"/>
+          <w:sz w:val="24"/>
+          <w:szCs w:val="24"/>
+        </w:rPr>
+        <w:t xml:space="preserve">Anaphylaxis </w:t>
+      </w:r>
+    </w:p>
+    <w:p>
+      <w:pPr>
+        <w:rPr>
+          <w:rFonts w:ascii="Times New Roman" w:hAnsi="Times New Roman" w:cs="Times New Roman"/>
+          <w:sz w:val="24"/>
+          <w:szCs w:val="24"/>
+        </w:rPr>
+      </w:pPr>
+      <w:r>
+        <w:rPr>
+          <w:rFonts w:ascii="Times New Roman" w:hAnsi="Times New Roman" w:cs="Times New Roman"/>
+          <w:sz w:val="24"/>
+          <w:szCs w:val="24"/>
+        </w:rPr>
+        <w:t xml:space="preserve">Immediately after receiving the injection, the medical staff that helped administer it will supply an icepack to help with these effects during the waiting period following the injection. This period falls between </w:t>
+      </w:r>
+      <w:r>
+        <w:rPr>
+          <w:rFonts w:ascii="Times New Roman" w:hAnsi="Times New Roman" w:cs="Times New Roman"/>
+          <w:sz w:val="24"/>
+          <w:szCs w:val="24"/>
+        </w:rPr>
+        <w:t xml:space="preserve">a minimum </w:t>
+      </w:r>
+      <w:r>
+        <w:rPr>
+          <w:rFonts w:ascii="Times New Roman" w:hAnsi="Times New Roman" w:cs="Times New Roman"/>
+          <w:sz w:val="24"/>
+          <w:szCs w:val="24"/>
+        </w:rPr>
+        <w:t>thirty minutes to an hour depending on strength of the dose, and severity of allergies, this is to prevent any delayed effects and reactions</w:t>
+      </w:r>
+      <w:r>
+        <w:rPr>
+          <w:rFonts w:ascii="Times New Roman" w:hAnsi="Times New Roman" w:cs="Times New Roman"/>
+          <w:sz w:val="24"/>
+          <w:szCs w:val="24"/>
+        </w:rPr>
+        <w:t xml:space="preserve"> (Mayo Clinic</w:t>
+      </w:r>
+      <w:r>
+        <w:rPr>
+          <w:rFonts w:ascii="Times New Roman" w:hAnsi="Times New Roman" w:cs="Times New Roman"/>
+          <w:sz w:val="24"/>
+          <w:szCs w:val="24"/>
+        </w:rPr>
+        <w:softHyphen/>
+      </w:r>
+      <w:r>
+        <w:rPr>
+          <w:rFonts w:ascii="Times New Roman" w:hAnsi="Times New Roman" w:cs="Times New Roman"/>
+          <w:sz w:val="24"/>
+          <w:szCs w:val="24"/>
+        </w:rPr>
+        <w:softHyphen/>
+      </w:r>
+      <w:r>
+        <w:rPr>
+          <w:rFonts w:ascii="Times New Roman" w:hAnsi="Times New Roman" w:cs="Times New Roman"/>
+          <w:sz w:val="24"/>
+          <w:szCs w:val="24"/>
+        </w:rPr>
+        <w:t>)</w:t>
+      </w:r>
+      <w:r>
+        <w:rPr>
+          <w:rFonts w:ascii="Times New Roman" w:hAnsi="Times New Roman" w:cs="Times New Roman"/>
+          <w:sz w:val="24"/>
+          <w:szCs w:val="24"/>
+        </w:rPr>
+        <w:t xml:space="preserve">. </w:t>
+      </w:r>
+    </w:p>
+    <w:p>
+      <w:pPr>
+        <w:rPr>
+          <w:rFonts w:ascii="Times New Roman" w:hAnsi="Times New Roman" w:cs="Times New Roman"/>
+          <w:sz w:val="24"/>
+          <w:szCs w:val="24"/>
+        </w:rPr>
+      </w:pPr>
+    </w:p>
+    <w:p>
+      <w:pPr>
+        <w:rPr>
+          <w:rFonts w:ascii="Times New Roman" w:hAnsi="Times New Roman" w:cs="Times New Roman"/>
+          <w:sz w:val="24"/>
+          <w:szCs w:val="24"/>
+        </w:rPr>
+      </w:pPr>
+      <w:r>
+        <w:rPr>
+          <w:rFonts w:ascii="Times New Roman" w:hAnsi="Times New Roman" w:cs="Times New Roman"/>
+          <w:i/>
+          <w:iCs/>
+          <w:sz w:val="30"/>
+          <w:szCs w:val="30"/>
+        </w:rPr>
+        <w:t xml:space="preserve">How </w:t>
+      </w:r>
+      <w:r>
+        <w:rPr>
+          <w:rFonts w:ascii="Times New Roman" w:hAnsi="Times New Roman" w:cs="Times New Roman"/>
+          <w:i/>
+          <w:iCs/>
+          <w:sz w:val="30"/>
+          <w:szCs w:val="30"/>
+        </w:rPr>
+        <w:t xml:space="preserve">Allergy </w:t>
+      </w:r>
+      <w:r>
+        <w:rPr>
+          <w:rFonts w:ascii="Times New Roman" w:hAnsi="Times New Roman" w:cs="Times New Roman"/>
+          <w:i/>
+          <w:iCs/>
+          <w:sz w:val="30"/>
+          <w:szCs w:val="30"/>
+        </w:rPr>
+        <w:t xml:space="preserve">Immunotherapy </w:t>
+      </w:r>
+      <w:r>
+        <w:rPr>
+          <w:rFonts w:ascii="Times New Roman" w:hAnsi="Times New Roman" w:cs="Times New Roman"/>
+          <w:i/>
+          <w:iCs/>
+          <w:sz w:val="30"/>
+          <w:szCs w:val="30"/>
+        </w:rPr>
+        <w:t>W</w:t>
+      </w:r>
+      <w:r>
+        <w:rPr>
+          <w:rFonts w:ascii="Times New Roman" w:hAnsi="Times New Roman" w:cs="Times New Roman"/>
+          <w:i/>
+          <w:iCs/>
+          <w:sz w:val="30"/>
+          <w:szCs w:val="30"/>
+        </w:rPr>
+        <w:t>orks</w:t>
+      </w:r>
+    </w:p>
+    <w:p>
+      <w:pPr>
+        <w:rPr>
+          <w:rFonts w:ascii="Times New Roman" w:hAnsi="Times New Roman" w:cs="Times New Roman"/>
+          <w:sz w:val="24"/>
+          <w:szCs w:val="24"/>
+        </w:rPr>
+      </w:pPr>
+      <w:r>
+        <w:rPr>
+          <w:noProof/>
+        </w:rPr>
+        <w:drawing>
+          <wp:anchor distT="0" distB="0" distL="114300" distR="114300" simplePos="0" relativeHeight="251669504" behindDoc="0" locked="0" layoutInCell="1" allowOverlap="1" wp14:anchorId="3B414D70" wp14:editId="1A33BB83">
+            <wp:simplePos x="0" y="0"/>
+            <wp:positionH relativeFrom="margin">
+              <wp:posOffset>1266825</wp:posOffset>
+            </wp:positionH>
+            <wp:positionV relativeFrom="page">
+              <wp:posOffset>5772150</wp:posOffset>
+            </wp:positionV>
+            <wp:extent cx="5334000" cy="3851910"/>
+            <wp:effectExtent l="0" t="0" r="0" b="0"/>
+            <wp:wrapSquare wrapText="bothSides"/>
+            <wp:docPr id="26" name="Picture 26"/>
+            <wp:cNvGraphicFramePr>
+              <a:graphicFrameLocks xmlns:a="http://schemas.openxmlformats.org/drawingml/2006/main" noChangeAspect="1"/>
+            </wp:cNvGraphicFramePr>
+            <a:graphic xmlns:a="http://schemas.openxmlformats.org/drawingml/2006/main">
+              <a:graphicData uri="http://schemas.openxmlformats.org/drawingml/2006/picture">
+                <pic:pic xmlns:pic="http://schemas.openxmlformats.org/drawingml/2006/picture">
+                  <pic:nvPicPr>
+                    <pic:cNvPr id="0" name="Picture 1"/>
+                    <pic:cNvPicPr>
+                      <a:picLocks noChangeAspect="1" noChangeArrowheads="1"/>
+                    </pic:cNvPicPr>
+                  </pic:nvPicPr>
+                  <pic:blipFill rotWithShape="1">
+                    <a:blip r:embed="rId6">
+                      <a:extLst>
+                        <a:ext uri="{28A0092B-C50C-407E-A947-70E740481C1C}">
+                          <a14:useLocalDpi xmlns:a14="http://schemas.microsoft.com/office/drawing/2010/main" val="0"/>
+                        </a:ext>
+                      </a:extLst>
+                    </a:blip>
+                    <a:srcRect l="4065" r="4186"/>
+                    <a:stretch/>
+                  </pic:blipFill>
+                  <pic:spPr bwMode="auto">
+                    <a:xfrm>
+                      <a:off x="0" y="0"/>
+                      <a:ext cx="5334000" cy="3851910"/>
+                    </a:xfrm>
+                    <a:prstGeom prst="rect">
+                      <a:avLst/>
+                    </a:prstGeom>
+                    <a:noFill/>
+                    <a:ln>
+                      <a:noFill/>
+                    </a:ln>
+                    <a:extLst>
+                      <a:ext uri="{53640926-AAD7-44D8-BBD7-CCE9431645EC}">
+                        <a14:shadowObscured xmlns:a14="http://schemas.microsoft.com/office/drawing/2010/main"/>
+                      </a:ext>
+                    </a:extLst>
+                  </pic:spPr>
+                </pic:pic>
+              </a:graphicData>
+            </a:graphic>
+            <wp14:sizeRelH relativeFrom="page">
+              <wp14:pctWidth>0</wp14:pctWidth>
+            </wp14:sizeRelH>
+            <wp14:sizeRelV relativeFrom="page">
+              <wp14:pctHeight>0</wp14:pctHeight>
+            </wp14:sizeRelV>
+          </wp:anchor>
+        </w:drawing>
+      </w:r>
+      <w:r>
+        <w:rPr>
+          <w:rFonts w:ascii="Times New Roman" w:hAnsi="Times New Roman" w:cs="Times New Roman"/>
+          <w:sz w:val="24"/>
+          <w:szCs w:val="24"/>
+        </w:rPr>
+        <w:t>Allergy I</w:t>
+      </w:r>
+      <w:r>
+        <w:rPr>
+          <w:rFonts w:ascii="Times New Roman" w:hAnsi="Times New Roman" w:cs="Times New Roman"/>
+          <w:sz w:val="24"/>
+          <w:szCs w:val="24"/>
+        </w:rPr>
+        <w:t>mmunotherapy teaches the immune system how to react to molecules that pose</w:t>
+      </w:r>
+      <w:r>
+        <w:rPr>
+          <w:rFonts w:ascii="Times New Roman" w:hAnsi="Times New Roman" w:cs="Times New Roman"/>
+          <w:sz w:val="24"/>
+          <w:szCs w:val="24"/>
+        </w:rPr>
+        <w:t xml:space="preserve"> no true threat to people. They allow white blood cells to release molecules to </w:t>
+      </w:r>
+      <w:r>
+        <w:rPr>
+          <w:rFonts w:ascii="Times New Roman" w:hAnsi="Times New Roman" w:cs="Times New Roman"/>
+          <w:sz w:val="24"/>
+          <w:szCs w:val="24"/>
+        </w:rPr>
+        <w:t xml:space="preserve">prevent the allergen from causing inflammation, effectively producing an effect like taking antihistamines, however done automatically and as needed (Drug Discovery Today). This works most like flu shots, where the patient is exposed to a bit of virus for the body’s autoimmune system to learn how to combat it and therefore gaining an immunity to it. Figure 2 from Drug Discovery Today, shows how different cells within the immune system see and react to allergens as they enter the system. </w:t>
+      </w:r>
+    </w:p>
+    <w:p>
+      <w:pPr>
+        <w:rPr>
+          <w:rFonts w:ascii="Times New Roman" w:hAnsi="Times New Roman" w:cs="Times New Roman"/>
+          <w:sz w:val="24"/>
+          <w:szCs w:val="24"/>
+        </w:rPr>
+      </w:pPr>
+      <w:r>
+        <w:rPr>
+          <w:rFonts w:ascii="Times New Roman" w:hAnsi="Times New Roman" w:cs="Times New Roman"/>
+          <w:noProof/>
+          <w:sz w:val="24"/>
+          <w:szCs w:val="24"/>
+        </w:rPr>
+        <mc:AlternateContent>
+          <mc:Choice Requires="wps">
+            <w:drawing>
+              <wp:anchor distT="91440" distB="91440" distL="114300" distR="114300" simplePos="0" relativeHeight="251668480" behindDoc="0" locked="0" layoutInCell="1" allowOverlap="1" wp14:anchorId="0606D923" wp14:editId="5B759E71">
+                <wp:simplePos x="0" y="0"/>
+                <wp:positionH relativeFrom="page">
+                  <wp:posOffset>638175</wp:posOffset>
+                </wp:positionH>
+                <wp:positionV relativeFrom="page">
+                  <wp:posOffset>8629650</wp:posOffset>
+                </wp:positionV>
+                <wp:extent cx="1590675" cy="605790"/>
+                <wp:effectExtent l="0" t="0" r="0" b="2540"/>
+                <wp:wrapTopAndBottom/>
+                <wp:docPr id="27" name="Text Box 2"/>
+                <wp:cNvGraphicFramePr>
+                  <a:graphicFrameLocks xmlns:a="http://schemas.openxmlformats.org/drawingml/2006/main"/>
+                </wp:cNvGraphicFramePr>
+                <a:graphic xmlns:a="http://schemas.openxmlformats.org/drawingml/2006/main">
+                  <a:graphicData uri="http://schemas.microsoft.com/office/word/2010/wordprocessingShape">
+                    <wps:wsp>
+                      <wps:cNvSpPr txBox="1">
+                        <a:spLocks noChangeArrowheads="1"/>
+                      </wps:cNvSpPr>
+                      <wps:spPr bwMode="auto">
+                        <a:xfrm>
+                          <a:off x="0" y="0"/>
+                          <a:ext cx="1590675" cy="605790"/>
+                        </a:xfrm>
+                        <a:prstGeom prst="rect">
+                          <a:avLst/>
+                        </a:prstGeom>
+                        <a:noFill/>
+                        <a:ln w="9525">
+                          <a:noFill/>
+                          <a:miter lim="800000"/>
+                          <a:headEnd/>
+                          <a:tailEnd/>
+                        </a:ln>
+                      </wps:spPr>
+                      <wps:txbx>
+                        <w:txbxContent>
+                          <w:p>
+                            <w:pPr>
+                              <w:pBdr>
+                                <w:top w:val="single" w:sz="24" w:space="8" w:color="4472C4" w:themeColor="accent1"/>
+                                <w:bottom w:val="single" w:sz="24" w:space="10" w:color="4472C4" w:themeColor="accent1"/>
+                              </w:pBdr>
+                              <w:spacing w:after="0"/>
+                              <w:rPr>
+                                <w:i/>
+                                <w:iCs/>
+                                <w:color w:val="4472C4" w:themeColor="accent1"/>
+                                <w:sz w:val="24"/>
+                              </w:rPr>
+                            </w:pPr>
                             <w:r>
                               <w:rPr>
-                                <w:rFonts w:ascii="Times New Roman" w:hAnsi="Times New Roman" w:cs="Times New Roman"/>
                                 <w:i/>
                                 <w:iCs/>
                                 <w:color w:val="4472C4" w:themeColor="accent1"/>
                                 <w:sz w:val="24"/>
                                 <w:szCs w:val="24"/>
                               </w:rPr>
-                              <w:t>s</w:t>
+                              <w:t xml:space="preserve">Figure </w:t>
                             </w:r>
                             <w:r>
                               <w:rPr>
-                                <w:rFonts w:ascii="Times New Roman" w:hAnsi="Times New Roman" w:cs="Times New Roman"/>
                                 <w:i/>
                                 <w:iCs/>
                                 <w:color w:val="4472C4" w:themeColor="accent1"/>
                                 <w:sz w:val="24"/>
                                 <w:szCs w:val="24"/>
                               </w:rPr>
-                              <w:t>, and Reactions</w:t>
+                              <w:t>2</w:t>
+                            </w:r>
+                            <w:r>
+                              <w:rPr>
+                                <w:i/>
+                                <w:iCs/>
+                                <w:color w:val="4472C4" w:themeColor="accent1"/>
+                                <w:sz w:val="24"/>
+                                <w:szCs w:val="24"/>
+                              </w:rPr>
+                              <w:t xml:space="preserve">: </w:t>
+                            </w:r>
+                            <w:r>
+                              <w:rPr>
+                                <w:i/>
+                                <w:iCs/>
+                                <w:color w:val="4472C4" w:themeColor="accent1"/>
+                                <w:sz w:val="24"/>
+                                <w:szCs w:val="24"/>
+                              </w:rPr>
+                              <w:t>Immune reactions before and after immunotherapy</w:t>
                             </w:r>
                           </w:p>
                         </w:txbxContent>
@@ -629,22 +1495,17 @@
           </mc:Choice>
           <mc:Fallback>
             <w:pict>
-              <v:shapetype w14:anchorId="500E1BFC" id="_x0000_t202" coordsize="21600,21600" o:spt="202" path="m,l,21600r21600,l21600,xe">
-                <v:stroke joinstyle="miter"/>
-                <v:path gradientshapeok="t" o:connecttype="rect"/>
-              </v:shapetype>
-              <v:shape id="Text Box 2" o:spid="_x0000_s1026" type="#_x0000_t202" style="position:absolute;margin-left:262.35pt;margin-top:393.5pt;width:313.55pt;height:61.5pt;z-index:251661312;visibility:visible;mso-wrap-style:square;mso-width-percent:0;mso-height-percent:200;mso-wrap-distance-left:9pt;mso-wrap-distance-top:7.2pt;mso-wrap-distance-right:9pt;mso-wrap-distance-bottom:7.2pt;mso-position-horizontal:right;mso-position-horizontal-relative:page;mso-position-vertical:absolute;mso-position-vertical-relative:page;mso-width-percent:0;mso-height-percent:200;mso-width-relative:margin;mso-height-relative:margin;v-text-anchor:top" o:gfxdata="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" filled="f" stroked="f">
+              <v:shape w14:anchorId="0606D923" id="_x0000_s1027" type="#_x0000_t202" style="position:absolute;margin-left:50.25pt;margin-top:679.5pt;width:125.25pt;height:47.7pt;z-index:251668480;visibility:visible;mso-wrap-style:square;mso-width-percent:0;mso-height-percent:200;mso-wrap-distance-left:9pt;mso-wrap-distance-top:7.2pt;mso-wrap-distance-right:9pt;mso-wrap-distance-bottom:7.2pt;mso-position-horizontal:absolute;mso-position-horizontal-relative:page;mso-position-vertical:absolute;mso-position-vertical-relative:page;mso-width-percent:0;mso-height-percent:200;mso-width-relative:margin;mso-height-relative:margin;v-text-anchor:top" o:gfxdata="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" filled="f" stroked="f">
                 <v:textbox style="mso-fit-shape-to-text:t">
                   <w:txbxContent>
                     <w:p>
                       <w:pPr>
                         <w:pBdr>
                           <w:top w:val="single" w:sz="24" w:space="8" w:color="4472C4" w:themeColor="accent1"/>
-                          <w:bottom w:val="single" w:sz="24" w:space="8" w:color="4472C4" w:themeColor="accent1"/>
+                          <w:bottom w:val="single" w:sz="24" w:space="10" w:color="4472C4" w:themeColor="accent1"/>
                         </w:pBdr>
                         <w:spacing w:after="0"/>
                         <w:rPr>
-                          <w:rFonts w:ascii="Times New Roman" w:hAnsi="Times New Roman" w:cs="Times New Roman"/>
                           <w:i/>
                           <w:iCs/>
                           <w:color w:val="4472C4" w:themeColor="accent1"/>
@@ -653,36 +1514,43 @@
                       </w:pPr>
                       <w:r>
                         <w:rPr>
-                          <w:rFonts w:ascii="Times New Roman" w:hAnsi="Times New Roman" w:cs="Times New Roman"/>
                           <w:i/>
                           <w:iCs/>
                           <w:color w:val="4472C4" w:themeColor="accent1"/>
                           <w:sz w:val="24"/>
                           <w:szCs w:val="24"/>
                         </w:rPr>
-                        <w:t>Figure 1: Common Allergens, Exposure Method</w:t>
+                        <w:t xml:space="preserve">Figure </w:t>
                       </w:r>
                       <w:r>
                         <w:rPr>
-                          <w:rFonts w:ascii="Times New Roman" w:hAnsi="Times New Roman" w:cs="Times New Roman"/>
                           <w:i/>
                           <w:iCs/>
                           <w:color w:val="4472C4" w:themeColor="accent1"/>
                           <w:sz w:val="24"/>
                           <w:szCs w:val="24"/>
                         </w:rPr>
-                        <w:t>s</w:t>
+                        <w:t>2</w:t>
                       </w:r>
                       <w:r>
                         <w:rPr>
-                          <w:rFonts w:ascii="Times New Roman" w:hAnsi="Times New Roman" w:cs="Times New Roman"/>
                           <w:i/>
                           <w:iCs/>
                           <w:color w:val="4472C4" w:themeColor="accent1"/>
                           <w:sz w:val="24"/>
                           <w:szCs w:val="24"/>
                         </w:rPr>
-                        <w:t>, and Reactions</w:t>
+                        <w:t xml:space="preserve">: </w:t>
+                      </w:r>
+                      <w:r>
+                        <w:rPr>
+                          <w:i/>
+                          <w:iCs/>
+                          <w:color w:val="4472C4" w:themeColor="accent1"/>
+                          <w:sz w:val="24"/>
+                          <w:szCs w:val="24"/>
+                        </w:rPr>
+                        <w:t>Immune reactions before and after immunotherapy</w:t>
                       </w:r>
                     </w:p>
                   </w:txbxContent>
@@ -693,111 +1561,62 @@
           </mc:Fallback>
         </mc:AlternateContent>
       </w:r>
-      <w:r>
-        <w:rPr>
-          <w:rFonts w:ascii="Times New Roman" w:hAnsi="Times New Roman" w:cs="Times New Roman"/>
-          <w:sz w:val="24"/>
-          <w:szCs w:val="24"/>
-        </w:rPr>
-        <w:t xml:space="preserve">Antihistamines share a similar protein to histamines which allows them to connect to the nerves within the body, blocking the histamines from connecting. </w:t>
-      </w:r>
-      <w:r>
-        <w:rPr>
-          <w:rFonts w:ascii="Times New Roman" w:hAnsi="Times New Roman" w:cs="Times New Roman"/>
-          <w:sz w:val="24"/>
-          <w:szCs w:val="24"/>
-        </w:rPr>
-        <w:t xml:space="preserve">These are often most effective after </w:t>
-      </w:r>
-      <w:r>
-        <w:rPr>
-          <w:rFonts w:ascii="Times New Roman" w:hAnsi="Times New Roman" w:cs="Times New Roman"/>
-          <w:sz w:val="24"/>
-          <w:szCs w:val="24"/>
-        </w:rPr>
-        <w:t>a few days of continuous use each consecutive day having better results to a variable limit.</w:t>
-      </w:r>
-    </w:p>
-    <w:p>
-      <w:pPr>
-        <w:rPr>
-          <w:rFonts w:ascii="Times New Roman" w:hAnsi="Times New Roman" w:cs="Times New Roman"/>
-          <w:sz w:val="24"/>
-          <w:szCs w:val="24"/>
-        </w:rPr>
-      </w:pPr>
-    </w:p>
-    <w:p>
-      <w:pPr>
-        <w:rPr>
-          <w:rFonts w:ascii="Times New Roman" w:hAnsi="Times New Roman" w:cs="Times New Roman"/>
-          <w:sz w:val="24"/>
-          <w:szCs w:val="24"/>
-        </w:rPr>
-      </w:pPr>
-      <w:r>
-        <w:rPr>
-          <w:rFonts w:ascii="Times New Roman" w:hAnsi="Times New Roman" w:cs="Times New Roman"/>
-          <w:sz w:val="24"/>
-          <w:szCs w:val="24"/>
-        </w:rPr>
-        <w:t xml:space="preserve">For people with mild, infrequent allergies, this solution is viable and effective, a tablet once or twice a day for a few days and the problem is solved. However, for people with more severe allergies, this approach will often not resolve much. Allergy shots, much like the antihistamine approach require a few consecutive doses before much of an effect is achieved. Unfortunately, </w:t>
-      </w:r>
-      <w:r>
-        <w:rPr>
-          <w:rFonts w:ascii="Times New Roman" w:hAnsi="Times New Roman" w:cs="Times New Roman"/>
-          <w:sz w:val="24"/>
-          <w:szCs w:val="24"/>
-        </w:rPr>
-        <w:t xml:space="preserve">the </w:t>
-      </w:r>
-      <w:r>
-        <w:rPr>
-          <w:rFonts w:ascii="Times New Roman" w:hAnsi="Times New Roman" w:cs="Times New Roman"/>
-          <w:sz w:val="24"/>
-          <w:szCs w:val="24"/>
-        </w:rPr>
-        <w:t>process</w:t>
-      </w:r>
-      <w:r>
-        <w:rPr>
-          <w:rFonts w:ascii="Times New Roman" w:hAnsi="Times New Roman" w:cs="Times New Roman"/>
-          <w:sz w:val="24"/>
-          <w:szCs w:val="24"/>
-        </w:rPr>
-        <w:t xml:space="preserve"> takes a few months to get rolling</w:t>
-      </w:r>
-      <w:r>
-        <w:rPr>
-          <w:rFonts w:ascii="Times New Roman" w:hAnsi="Times New Roman" w:cs="Times New Roman"/>
-          <w:sz w:val="24"/>
-          <w:szCs w:val="24"/>
-        </w:rPr>
-        <w:t xml:space="preserve">, </w:t>
-      </w:r>
-      <w:r>
-        <w:rPr>
-          <w:rFonts w:ascii="Times New Roman" w:hAnsi="Times New Roman" w:cs="Times New Roman"/>
-          <w:sz w:val="24"/>
-          <w:szCs w:val="24"/>
-        </w:rPr>
-        <w:t>however,</w:t>
-      </w:r>
-      <w:r>
-        <w:rPr>
-          <w:rFonts w:ascii="Times New Roman" w:hAnsi="Times New Roman" w:cs="Times New Roman"/>
-          <w:sz w:val="24"/>
-          <w:szCs w:val="24"/>
-        </w:rPr>
-        <w:t xml:space="preserve"> it</w:t>
-      </w:r>
-      <w:r>
-        <w:rPr>
-          <w:rFonts w:ascii="Times New Roman" w:hAnsi="Times New Roman" w:cs="Times New Roman"/>
-          <w:sz w:val="24"/>
-          <w:szCs w:val="24"/>
-        </w:rPr>
-        <w:t xml:space="preserve"> can be supported via</w:t>
+    </w:p>
+    <w:p>
+      <w:pPr>
+        <w:rPr>
+          <w:rFonts w:ascii="Times New Roman" w:hAnsi="Times New Roman" w:cs="Times New Roman"/>
+          <w:b/>
+          <w:bCs/>
+          <w:sz w:val="40"/>
+          <w:szCs w:val="40"/>
+        </w:rPr>
+      </w:pPr>
+      <w:r>
+        <w:rPr>
+          <w:rFonts w:ascii="Times New Roman" w:hAnsi="Times New Roman" w:cs="Times New Roman"/>
+          <w:b/>
+          <w:bCs/>
+          <w:sz w:val="40"/>
+          <w:szCs w:val="40"/>
+        </w:rPr>
+        <w:lastRenderedPageBreak/>
+        <w:t>C</w:t>
+      </w:r>
+      <w:r>
+        <w:rPr>
+          <w:rFonts w:ascii="Times New Roman" w:hAnsi="Times New Roman" w:cs="Times New Roman"/>
+          <w:b/>
+          <w:bCs/>
+          <w:sz w:val="40"/>
+          <w:szCs w:val="40"/>
+        </w:rPr>
+        <w:t>onclusion</w:t>
+      </w:r>
+    </w:p>
+    <w:p>
+      <w:pPr>
+        <w:rPr>
+          <w:rFonts w:ascii="Times New Roman" w:hAnsi="Times New Roman" w:cs="Times New Roman"/>
+          <w:sz w:val="24"/>
+          <w:szCs w:val="24"/>
+        </w:rPr>
+      </w:pPr>
+      <w:r>
+        <w:rPr>
+          <w:rFonts w:ascii="Times New Roman" w:hAnsi="Times New Roman" w:cs="Times New Roman"/>
+          <w:sz w:val="24"/>
+          <w:szCs w:val="24"/>
+        </w:rPr>
+        <w:t xml:space="preserve">Immunology is a process where the body is introduced to controlled quantities of substances and sets the immune system to build a tolerance and learn to resist the foreign substances. </w:t>
+      </w:r>
+      <w:r>
+        <w:rPr>
+          <w:rFonts w:ascii="Times New Roman" w:hAnsi="Times New Roman" w:cs="Times New Roman"/>
+          <w:sz w:val="24"/>
+          <w:szCs w:val="24"/>
+        </w:rPr>
+        <w:t>Starting allergy shots will not change anything</w:t>
       </w:r>
       <w:r>
         <w:rPr>
@@ -813,63 +1632,23 @@
           <w:sz w:val="24"/>
           <w:szCs w:val="24"/>
         </w:rPr>
-        <w:t xml:space="preserve">secondary </w:t>
-      </w:r>
-      <w:r>
-        <w:rPr>
-          <w:rFonts w:ascii="Times New Roman" w:hAnsi="Times New Roman" w:cs="Times New Roman"/>
-          <w:sz w:val="24"/>
-          <w:szCs w:val="24"/>
-        </w:rPr>
-        <w:t xml:space="preserve">medicine </w:t>
-      </w:r>
-      <w:r>
-        <w:rPr>
-          <w:rFonts w:ascii="Times New Roman" w:hAnsi="Times New Roman" w:cs="Times New Roman"/>
-          <w:sz w:val="24"/>
-          <w:szCs w:val="24"/>
-        </w:rPr>
-        <w:t xml:space="preserve">and </w:t>
-      </w:r>
-      <w:r>
-        <w:rPr>
-          <w:rFonts w:ascii="Times New Roman" w:hAnsi="Times New Roman" w:cs="Times New Roman"/>
-          <w:sz w:val="24"/>
-          <w:szCs w:val="24"/>
-        </w:rPr>
-        <w:t>can be taken in tandem to help assist</w:t>
-      </w:r>
-      <w:r>
-        <w:rPr>
-          <w:rFonts w:ascii="Times New Roman" w:hAnsi="Times New Roman" w:cs="Times New Roman"/>
-          <w:sz w:val="24"/>
-          <w:szCs w:val="24"/>
-        </w:rPr>
-        <w:t xml:space="preserve"> during the initial stages of the injections.</w:t>
-      </w:r>
-      <w:r>
-        <w:rPr>
-          <w:rFonts w:ascii="Times New Roman" w:hAnsi="Times New Roman" w:cs="Times New Roman"/>
-          <w:sz w:val="24"/>
-          <w:szCs w:val="24"/>
-        </w:rPr>
-        <w:t xml:space="preserve"> Where they begin to differ is the duration of the effects, a tablet will only last for about twelve to twenty-four hours at a time before a new dose is needed. The duration of the immunisation route is significantly longer depending on how many doses has been applied. After a few months, and eventually years, the need for other ailments becomes irrelevant, along with that, the immunisations will decrease further in frequency going to once a month until no longer needed. Past that point, most allergens will no longer pose a massive issue, however on days where allergen counts are higher than usually, the option to take additional supplements also </w:t>
-      </w:r>
-      <w:r>
-        <w:rPr>
-          <w:rFonts w:ascii="Times New Roman" w:hAnsi="Times New Roman" w:cs="Times New Roman"/>
-          <w:sz w:val="24"/>
-          <w:szCs w:val="24"/>
-        </w:rPr>
-        <w:t>persists</w:t>
-      </w:r>
-      <w:r>
-        <w:rPr>
-          <w:rFonts w:ascii="Times New Roman" w:hAnsi="Times New Roman" w:cs="Times New Roman"/>
-          <w:sz w:val="24"/>
-          <w:szCs w:val="24"/>
-        </w:rPr>
-        <w:t xml:space="preserve"> to help aid in alleviating the immune system’s response</w:t>
+        <w:t>immediately, however, it will build up tolerance and a difference will be noticeable. After a few months</w:t>
+      </w:r>
+      <w:r>
+        <w:rPr>
+          <w:rFonts w:ascii="Times New Roman" w:hAnsi="Times New Roman" w:cs="Times New Roman"/>
+          <w:sz w:val="24"/>
+          <w:szCs w:val="24"/>
+        </w:rPr>
+        <w:t xml:space="preserve"> </w:t>
+      </w:r>
+      <w:r>
+        <w:rPr>
+          <w:rFonts w:ascii="Times New Roman" w:hAnsi="Times New Roman" w:cs="Times New Roman"/>
+          <w:sz w:val="24"/>
+          <w:szCs w:val="24"/>
+        </w:rPr>
+        <w:t>into the procedure and significant upon completion of the first year</w:t>
       </w:r>
       <w:r>
         <w:rPr>
@@ -879,15 +1658,257 @@
         </w:rPr>
         <w:t xml:space="preserve">. </w:t>
       </w:r>
-    </w:p>
-    <w:p>
-      <w:pPr>
-        <w:rPr>
-          <w:rFonts w:ascii="Times New Roman" w:hAnsi="Times New Roman" w:cs="Times New Roman"/>
-          <w:sz w:val="24"/>
-          <w:szCs w:val="24"/>
-        </w:rPr>
-      </w:pPr>
+      <w:r>
+        <w:rPr>
+          <w:rFonts w:ascii="Times New Roman" w:hAnsi="Times New Roman" w:cs="Times New Roman"/>
+          <w:sz w:val="24"/>
+          <w:szCs w:val="24"/>
+        </w:rPr>
+        <w:t xml:space="preserve"> </w:t>
+      </w:r>
+      <w:r>
+        <w:rPr>
+          <w:rFonts w:ascii="Times New Roman" w:hAnsi="Times New Roman" w:cs="Times New Roman"/>
+          <w:sz w:val="24"/>
+          <w:szCs w:val="24"/>
+        </w:rPr>
+        <w:t>For cases with persistent, and severe allergies, immunisations help significantly and will ease up on how much medication would have to be taken regularly.</w:t>
+      </w:r>
+      <w:r>
+        <w:rPr>
+          <w:rFonts w:ascii="Times New Roman" w:hAnsi="Times New Roman" w:cs="Times New Roman"/>
+          <w:sz w:val="24"/>
+          <w:szCs w:val="24"/>
+        </w:rPr>
+        <w:t xml:space="preserve"> The response becomes fully natural and automatic </w:t>
+      </w:r>
+      <w:r>
+        <w:rPr>
+          <w:rFonts w:ascii="Times New Roman" w:hAnsi="Times New Roman" w:cs="Times New Roman"/>
+          <w:sz w:val="24"/>
+          <w:szCs w:val="24"/>
+        </w:rPr>
+        <w:t xml:space="preserve">as the body now knows how to responds to common particles that should not warrant the immune system to go into alert mode. </w:t>
+      </w:r>
+    </w:p>
+    <w:p>
+      <w:pPr>
+        <w:rPr>
+          <w:rFonts w:ascii="Times New Roman" w:hAnsi="Times New Roman" w:cs="Times New Roman"/>
+          <w:sz w:val="24"/>
+          <w:szCs w:val="24"/>
+        </w:rPr>
+      </w:pPr>
+    </w:p>
+    <w:p>
+      <w:pPr>
+        <w:rPr>
+          <w:rFonts w:ascii="Times New Roman" w:hAnsi="Times New Roman" w:cs="Times New Roman"/>
+          <w:sz w:val="24"/>
+          <w:szCs w:val="24"/>
+        </w:rPr>
+      </w:pPr>
+    </w:p>
+    <w:p>
+      <w:pPr>
+        <w:rPr>
+          <w:rFonts w:ascii="Times New Roman" w:eastAsiaTheme="majorEastAsia" w:hAnsi="Times New Roman" w:cs="Times New Roman"/>
+          <w:spacing w:val="-10"/>
+          <w:kern w:val="28"/>
+          <w:sz w:val="56"/>
+          <w:szCs w:val="56"/>
+        </w:rPr>
+      </w:pPr>
+      <w:r>
+        <w:rPr>
+          <w:rFonts w:ascii="Times New Roman" w:eastAsiaTheme="majorEastAsia" w:hAnsi="Times New Roman" w:cs="Times New Roman"/>
+          <w:spacing w:val="-10"/>
+          <w:kern w:val="28"/>
+          <w:sz w:val="56"/>
+          <w:szCs w:val="56"/>
+        </w:rPr>
+        <w:br w:type="page"/>
+      </w:r>
+    </w:p>
+    <w:p>
+      <w:pPr>
+        <w:pStyle w:val="Title"/>
+        <w:rPr>
+          <w:rFonts w:ascii="Times New Roman" w:hAnsi="Times New Roman" w:cs="Times New Roman"/>
+        </w:rPr>
+      </w:pPr>
+      <w:r>
+        <w:rPr>
+          <w:rFonts w:ascii="Times New Roman" w:hAnsi="Times New Roman" w:cs="Times New Roman"/>
+        </w:rPr>
+        <w:lastRenderedPageBreak/>
+        <w:t>Glossary</w:t>
+      </w:r>
+    </w:p>
+    <w:p>
+      <w:pPr>
+        <w:rPr>
+          <w:rFonts w:ascii="Times New Roman" w:hAnsi="Times New Roman" w:cs="Times New Roman"/>
+        </w:rPr>
+      </w:pPr>
+    </w:p>
+    <w:p>
+      <w:pPr>
+        <w:rPr>
+          <w:rFonts w:ascii="Times New Roman" w:hAnsi="Times New Roman" w:cs="Times New Roman"/>
+        </w:rPr>
+      </w:pPr>
+      <w:r>
+        <w:rPr>
+          <w:rFonts w:ascii="Times New Roman" w:hAnsi="Times New Roman" w:cs="Times New Roman"/>
+          <w:b/>
+          <w:bCs/>
+        </w:rPr>
+        <w:t xml:space="preserve">Antihistamine: </w:t>
+      </w:r>
+      <w:r>
+        <w:rPr>
+          <w:rFonts w:ascii="Times New Roman" w:hAnsi="Times New Roman" w:cs="Times New Roman"/>
+        </w:rPr>
+        <w:t>any of various compounds that counteract histamine in the body and that are used for treating allergic reactions (such as hay fever) and cold symptoms</w:t>
+      </w:r>
+    </w:p>
+    <w:p>
+      <w:pPr>
+        <w:rPr>
+          <w:rFonts w:ascii="Times New Roman" w:eastAsia="Times New Roman" w:hAnsi="Times New Roman" w:cs="Times New Roman"/>
+          <w:sz w:val="24"/>
+          <w:szCs w:val="24"/>
+          <w:lang w:val="en-US"/>
+        </w:rPr>
+      </w:pPr>
+      <w:r>
+        <w:rPr>
+          <w:rFonts w:ascii="Times New Roman" w:hAnsi="Times New Roman" w:cs="Times New Roman"/>
+          <w:b/>
+          <w:bCs/>
+        </w:rPr>
+        <w:t>A</w:t>
+      </w:r>
+      <w:r>
+        <w:rPr>
+          <w:rFonts w:ascii="Times New Roman" w:hAnsi="Times New Roman" w:cs="Times New Roman"/>
+          <w:b/>
+          <w:bCs/>
+        </w:rPr>
+        <w:t>naphylaxis</w:t>
+      </w:r>
+      <w:r>
+        <w:rPr>
+          <w:rFonts w:ascii="Times New Roman" w:hAnsi="Times New Roman" w:cs="Times New Roman"/>
+          <w:b/>
+          <w:bCs/>
+        </w:rPr>
+        <w:t>:</w:t>
+      </w:r>
+      <w:r>
+        <w:rPr>
+          <w:rFonts w:ascii="Times New Roman" w:hAnsi="Times New Roman" w:cs="Times New Roman"/>
+          <w:b/>
+          <w:bCs/>
+        </w:rPr>
+        <w:t xml:space="preserve"> </w:t>
+      </w:r>
+      <w:r>
+        <w:rPr>
+          <w:rFonts w:ascii="Times New Roman" w:hAnsi="Times New Roman" w:cs="Times New Roman"/>
+          <w:b/>
+          <w:bCs/>
+        </w:rPr>
+        <w:t xml:space="preserve"> </w:t>
+      </w:r>
+      <w:r>
+        <w:rPr>
+          <w:rFonts w:ascii="Times New Roman" w:eastAsia="Times New Roman" w:hAnsi="Times New Roman" w:cs="Times New Roman"/>
+          <w:sz w:val="24"/>
+          <w:szCs w:val="24"/>
+          <w:lang w:val="en-US"/>
+        </w:rPr>
+        <w:t>A severe, potentially life-threatening allergic reaction.</w:t>
+      </w:r>
+      <w:r>
+        <w:rPr>
+          <w:rFonts w:ascii="Times New Roman" w:eastAsia="Times New Roman" w:hAnsi="Times New Roman" w:cs="Times New Roman"/>
+          <w:sz w:val="24"/>
+          <w:szCs w:val="24"/>
+          <w:lang w:val="en-US"/>
+        </w:rPr>
+        <w:t xml:space="preserve"> </w:t>
+      </w:r>
+      <w:r>
+        <w:rPr>
+          <w:rFonts w:ascii="Times New Roman" w:eastAsia="Times New Roman" w:hAnsi="Times New Roman" w:cs="Times New Roman"/>
+          <w:sz w:val="24"/>
+          <w:szCs w:val="24"/>
+          <w:lang w:val="en-US"/>
+        </w:rPr>
+        <w:t>The reaction can occur within seconds or minutes of exposure to an allergen.</w:t>
+      </w:r>
+      <w:r>
+        <w:rPr>
+          <w:rFonts w:ascii="Times New Roman" w:eastAsia="Times New Roman" w:hAnsi="Times New Roman" w:cs="Times New Roman"/>
+          <w:sz w:val="24"/>
+          <w:szCs w:val="24"/>
+          <w:lang w:val="en-US"/>
+        </w:rPr>
+        <w:t xml:space="preserve"> </w:t>
+      </w:r>
+      <w:r>
+        <w:rPr>
+          <w:rFonts w:ascii="Times New Roman" w:eastAsia="Times New Roman" w:hAnsi="Times New Roman" w:cs="Times New Roman"/>
+          <w:sz w:val="24"/>
+          <w:szCs w:val="24"/>
+          <w:lang w:val="en-US"/>
+        </w:rPr>
+        <w:t>Symptoms include a skin rash, nausea, vomiting, difficulty breathing, and shock.</w:t>
+      </w:r>
+    </w:p>
+    <w:p>
+      <w:pPr>
+        <w:rPr>
+          <w:rFonts w:ascii="Times New Roman" w:hAnsi="Times New Roman" w:cs="Times New Roman"/>
+        </w:rPr>
+      </w:pPr>
+      <w:r>
+        <w:rPr>
+          <w:rFonts w:ascii="Times New Roman" w:hAnsi="Times New Roman" w:cs="Times New Roman"/>
+          <w:b/>
+          <w:bCs/>
+        </w:rPr>
+        <w:t xml:space="preserve">Histamine: </w:t>
+      </w:r>
+      <w:r>
+        <w:rPr>
+          <w:rFonts w:ascii="Times New Roman" w:hAnsi="Times New Roman" w:cs="Times New Roman"/>
+        </w:rPr>
+        <w:t>a compound C5H9N3 especially of mammalian tissues that causes dilation of capillaries, contraction of smooth muscle, and stimulation of gastric acid secretion, that is released during allergic reactions, and that is formed by decarboxylation of histidine</w:t>
+      </w:r>
+    </w:p>
+    <w:p>
+      <w:pPr>
+        <w:rPr>
+          <w:rFonts w:ascii="Times New Roman" w:hAnsi="Times New Roman" w:cs="Times New Roman"/>
+        </w:rPr>
+      </w:pPr>
+      <w:r>
+        <w:rPr>
+          <w:rFonts w:ascii="Times New Roman" w:hAnsi="Times New Roman" w:cs="Times New Roman"/>
+          <w:b/>
+          <w:bCs/>
+        </w:rPr>
+        <w:t xml:space="preserve">Immunotherapy: </w:t>
+      </w:r>
+      <w:r>
+        <w:rPr>
+          <w:rFonts w:ascii="Times New Roman" w:hAnsi="Times New Roman" w:cs="Times New Roman"/>
+        </w:rPr>
+        <w:t>treatment or prevention of disease (such as an autoimmune disorder, allergy, or cancer) that involves the stimulation, enhancement, suppression, or desensitization of the immune system</w:t>
+      </w:r>
     </w:p>
     <w:p>
       <w:pPr>
@@ -895,8 +1916,6 @@
           <w:rFonts w:ascii="Times New Roman" w:hAnsi="Times New Roman" w:cs="Times New Roman"/>
           <w:i/>
           <w:iCs/>
-          <w:sz w:val="30"/>
-          <w:szCs w:val="30"/>
         </w:rPr>
       </w:pPr>
       <w:r>
@@ -904,18 +1923,14 @@
           <w:rFonts w:ascii="Times New Roman" w:hAnsi="Times New Roman" w:cs="Times New Roman"/>
           <w:i/>
           <w:iCs/>
-          <w:sz w:val="30"/>
-          <w:szCs w:val="30"/>
-        </w:rPr>
-        <w:t>Dete</w:t>
+        </w:rPr>
+        <w:t>All definitions obtained from the Merriam-Webster Online Dictionary (www.merriam-webster.com/) or sources previously cited in this document</w:t>
       </w:r>
       <w:r>
         <w:rPr>
           <w:rFonts w:ascii="Times New Roman" w:hAnsi="Times New Roman" w:cs="Times New Roman"/>
           <w:i/>
           <w:iCs/>
-          <w:sz w:val="30"/>
-          <w:szCs w:val="30"/>
         </w:rPr>
         <w:t>.</w:t>
       </w:r>
@@ -924,6 +1939,21 @@
       <w:pPr>
         <w:rPr>
           <w:rFonts w:ascii="Times New Roman" w:hAnsi="Times New Roman" w:cs="Times New Roman"/>
+        </w:rPr>
+      </w:pPr>
+      <w:r>
+        <w:rPr>
+          <w:rFonts w:ascii="Times New Roman" w:hAnsi="Times New Roman" w:cs="Times New Roman"/>
+        </w:rPr>
+        <w:br w:type="page"/>
+      </w:r>
+    </w:p>
+    <w:p>
+      <w:pPr>
+        <w:pStyle w:val="Title"/>
+        <w:jc w:val="center"/>
+        <w:rPr>
+          <w:rFonts w:ascii="Times New Roman" w:hAnsi="Times New Roman" w:cs="Times New Roman"/>
           <w:sz w:val="24"/>
           <w:szCs w:val="24"/>
         </w:rPr>
@@ -935,162 +1965,149 @@
           <w:szCs w:val="24"/>
         </w:rPr>
         <w:lastRenderedPageBreak/>
-        <w:t>Test.</w:t>
-      </w:r>
-    </w:p>
-    <w:p>
-      <w:pPr>
-        <w:rPr>
-          <w:rFonts w:ascii="Times New Roman" w:hAnsi="Times New Roman" w:cs="Times New Roman"/>
-          <w:sz w:val="24"/>
-          <w:szCs w:val="24"/>
-        </w:rPr>
-      </w:pPr>
-      <w:r>
-        <w:rPr>
-          <w:rFonts w:ascii="Times New Roman" w:hAnsi="Times New Roman" w:cs="Times New Roman"/>
-          <w:sz w:val="24"/>
-          <w:szCs w:val="24"/>
-        </w:rPr>
-        <w:br w:type="page"/>
-      </w:r>
-    </w:p>
-    <w:p>
-      <w:pPr>
-        <w:pStyle w:val="Title"/>
-        <w:rPr>
-          <w:rFonts w:ascii="Times New Roman" w:hAnsi="Times New Roman" w:cs="Times New Roman"/>
-        </w:rPr>
-      </w:pPr>
-      <w:r>
-        <w:rPr>
-          <w:rFonts w:ascii="Times New Roman" w:hAnsi="Times New Roman" w:cs="Times New Roman"/>
-        </w:rPr>
-        <w:lastRenderedPageBreak/>
-        <w:t>Glossary</w:t>
-      </w:r>
-    </w:p>
-    <w:p>
-      <w:pPr>
-        <w:rPr>
-          <w:rFonts w:ascii="Times New Roman" w:hAnsi="Times New Roman" w:cs="Times New Roman"/>
-        </w:rPr>
-      </w:pPr>
-    </w:p>
-    <w:p>
-      <w:pPr>
-        <w:rPr>
-          <w:rFonts w:ascii="Times New Roman" w:hAnsi="Times New Roman" w:cs="Times New Roman"/>
-        </w:rPr>
-      </w:pPr>
-      <w:r>
-        <w:rPr>
-          <w:rFonts w:ascii="Times New Roman" w:hAnsi="Times New Roman" w:cs="Times New Roman"/>
-          <w:b/>
-          <w:bCs/>
-        </w:rPr>
-        <w:t xml:space="preserve">Antihistamine: </w:t>
-      </w:r>
-      <w:r>
-        <w:rPr>
-          <w:rFonts w:ascii="Times New Roman" w:hAnsi="Times New Roman" w:cs="Times New Roman"/>
-        </w:rPr>
-        <w:t>any of various compounds that counteract histamine in the body and that are used for treating allergic reactions (such as hay fever) and cold symptoms</w:t>
-      </w:r>
-    </w:p>
-    <w:p>
-      <w:pPr>
-        <w:rPr>
-          <w:rFonts w:ascii="Times New Roman" w:hAnsi="Times New Roman" w:cs="Times New Roman"/>
-        </w:rPr>
-      </w:pPr>
-      <w:r>
-        <w:rPr>
-          <w:rFonts w:ascii="Times New Roman" w:hAnsi="Times New Roman" w:cs="Times New Roman"/>
-          <w:b/>
-          <w:bCs/>
-        </w:rPr>
-        <w:t xml:space="preserve">Histamine: </w:t>
-      </w:r>
-      <w:r>
-        <w:rPr>
-          <w:rFonts w:ascii="Times New Roman" w:hAnsi="Times New Roman" w:cs="Times New Roman"/>
-        </w:rPr>
-        <w:t>a compound C5H9N3 especially of mammalian tissues that causes dilation of capillaries, contraction of smooth muscle, and stimulation of gastric acid secretion, that is released during allergic reactions, and that is formed by decarboxylation of histidine</w:t>
-      </w:r>
-    </w:p>
-    <w:p>
-      <w:pPr>
-        <w:rPr>
-          <w:rFonts w:ascii="Times New Roman" w:hAnsi="Times New Roman" w:cs="Times New Roman"/>
-        </w:rPr>
-      </w:pPr>
-      <w:r>
-        <w:rPr>
-          <w:rFonts w:ascii="Times New Roman" w:hAnsi="Times New Roman" w:cs="Times New Roman"/>
-          <w:b/>
-          <w:bCs/>
-        </w:rPr>
-        <w:t xml:space="preserve">Immunotherapy: </w:t>
-      </w:r>
-      <w:r>
-        <w:rPr>
-          <w:rFonts w:ascii="Times New Roman" w:hAnsi="Times New Roman" w:cs="Times New Roman"/>
-        </w:rPr>
-        <w:t>treatment or prevention of disease (such as an autoimmune disorder, allergy, or cancer) that involves the stimulation, enhancement, suppression, or desensitization of the immune system</w:t>
-      </w:r>
-    </w:p>
-    <w:p>
-      <w:pPr>
-        <w:rPr>
-          <w:rFonts w:ascii="Times New Roman" w:hAnsi="Times New Roman" w:cs="Times New Roman"/>
+        <w:t>Worked Cited</w:t>
+      </w:r>
+    </w:p>
+    <w:p>
+      <w:pPr>
+        <w:spacing w:before="100" w:beforeAutospacing="1" w:after="100" w:afterAutospacing="1" w:line="240" w:lineRule="auto"/>
+        <w:ind w:left="567" w:hanging="567"/>
+        <w:rPr>
+          <w:rFonts w:ascii="Times New Roman" w:eastAsia="Times New Roman" w:hAnsi="Times New Roman" w:cs="Times New Roman"/>
+          <w:sz w:val="24"/>
+          <w:szCs w:val="24"/>
+          <w:lang w:val="en-US"/>
+        </w:rPr>
+      </w:pPr>
+      <w:r>
+        <w:rPr>
+          <w:rFonts w:ascii="Times New Roman" w:eastAsia="Times New Roman" w:hAnsi="Times New Roman" w:cs="Times New Roman"/>
+          <w:sz w:val="24"/>
+          <w:szCs w:val="24"/>
+          <w:lang w:val="en-US"/>
+        </w:rPr>
+        <w:t xml:space="preserve">“AAFA.” </w:t>
+      </w:r>
+      <w:r>
+        <w:rPr>
+          <w:rFonts w:ascii="Times New Roman" w:eastAsia="Times New Roman" w:hAnsi="Times New Roman" w:cs="Times New Roman"/>
           <w:i/>
           <w:iCs/>
-        </w:rPr>
-      </w:pPr>
-      <w:r>
-        <w:rPr>
-          <w:rFonts w:ascii="Times New Roman" w:hAnsi="Times New Roman" w:cs="Times New Roman"/>
+          <w:sz w:val="24"/>
+          <w:szCs w:val="24"/>
+          <w:lang w:val="en-US"/>
+        </w:rPr>
+        <w:t>Asthma and Allergy Foundation of America</w:t>
+      </w:r>
+      <w:r>
+        <w:rPr>
+          <w:rFonts w:ascii="Times New Roman" w:eastAsia="Times New Roman" w:hAnsi="Times New Roman" w:cs="Times New Roman"/>
+          <w:sz w:val="24"/>
+          <w:szCs w:val="24"/>
+          <w:lang w:val="en-US"/>
+        </w:rPr>
+        <w:t xml:space="preserve">, 14 Mar. 2018, www.aafa.org/allergy-facts/. </w:t>
+      </w:r>
+    </w:p>
+    <w:p>
+      <w:pPr>
+        <w:pStyle w:val="NormalWeb"/>
+        <w:ind w:left="567" w:hanging="567"/>
+      </w:pPr>
+      <w:r>
+        <w:t xml:space="preserve">“Allergies.” </w:t>
+      </w:r>
+      <w:r>
+        <w:rPr>
           <w:i/>
           <w:iCs/>
         </w:rPr>
-        <w:t>All definitions obtained from the Merriam-Webster Online Dictionary (www.merriam-webster.com/) or sources previously cited in this document</w:t>
-      </w:r>
-      <w:r>
-        <w:rPr>
-          <w:rFonts w:ascii="Times New Roman" w:hAnsi="Times New Roman" w:cs="Times New Roman"/>
+        <w:t>Mayo Clinic</w:t>
+      </w:r>
+      <w:r>
+        <w:t xml:space="preserve">, Mayo Foundation for Medical Education and Research, 4 Aug. 2020, www.mayoclinic.org/diseases-conditions/allergies/symptoms-causes/syc-20351497. </w:t>
+      </w:r>
+    </w:p>
+    <w:p>
+      <w:pPr>
+        <w:spacing w:before="100" w:beforeAutospacing="1" w:after="100" w:afterAutospacing="1" w:line="240" w:lineRule="auto"/>
+        <w:ind w:left="567" w:hanging="567"/>
+        <w:rPr>
+          <w:rFonts w:ascii="Times New Roman" w:eastAsia="Times New Roman" w:hAnsi="Times New Roman" w:cs="Times New Roman"/>
+          <w:sz w:val="24"/>
+          <w:szCs w:val="24"/>
+          <w:lang w:val="en-US"/>
+        </w:rPr>
+      </w:pPr>
+      <w:r>
+        <w:rPr>
+          <w:rFonts w:ascii="Times New Roman" w:eastAsia="Times New Roman" w:hAnsi="Times New Roman" w:cs="Times New Roman"/>
+          <w:sz w:val="24"/>
+          <w:szCs w:val="24"/>
+          <w:lang w:val="en-US"/>
+        </w:rPr>
+        <w:t xml:space="preserve">“Allergy Shots.” </w:t>
+      </w:r>
+      <w:r>
+        <w:rPr>
+          <w:rFonts w:ascii="Times New Roman" w:eastAsia="Times New Roman" w:hAnsi="Times New Roman" w:cs="Times New Roman"/>
           <w:i/>
           <w:iCs/>
-        </w:rPr>
-        <w:t>.</w:t>
-      </w:r>
-    </w:p>
-    <w:p>
-      <w:pPr>
-        <w:rPr>
-          <w:rFonts w:ascii="Times New Roman" w:hAnsi="Times New Roman" w:cs="Times New Roman"/>
-        </w:rPr>
-      </w:pPr>
-      <w:r>
-        <w:rPr>
-          <w:rFonts w:ascii="Times New Roman" w:hAnsi="Times New Roman" w:cs="Times New Roman"/>
-        </w:rPr>
-        <w:br w:type="page"/>
-      </w:r>
-    </w:p>
-    <w:p>
-      <w:pPr>
-        <w:pStyle w:val="Title"/>
-        <w:rPr>
-          <w:rFonts w:ascii="Times New Roman" w:hAnsi="Times New Roman" w:cs="Times New Roman"/>
-        </w:rPr>
-      </w:pPr>
-      <w:r>
-        <w:rPr>
-          <w:rFonts w:ascii="Times New Roman" w:hAnsi="Times New Roman" w:cs="Times New Roman"/>
-        </w:rPr>
-        <w:lastRenderedPageBreak/>
-        <w:t>Worked Cited</w:t>
+          <w:sz w:val="24"/>
+          <w:szCs w:val="24"/>
+          <w:lang w:val="en-US"/>
+        </w:rPr>
+        <w:t>Mayo Clinic</w:t>
+      </w:r>
+      <w:r>
+        <w:rPr>
+          <w:rFonts w:ascii="Times New Roman" w:eastAsia="Times New Roman" w:hAnsi="Times New Roman" w:cs="Times New Roman"/>
+          <w:sz w:val="24"/>
+          <w:szCs w:val="24"/>
+          <w:lang w:val="en-US"/>
+        </w:rPr>
+        <w:t xml:space="preserve">, Mayo Foundation for Medical Education and Research, 8 Feb. 2020, www.mayoclinic.org/tests-procedures/allergy-shots/about/pac-20392876. </w:t>
+      </w:r>
+    </w:p>
+    <w:p>
+      <w:pPr>
+        <w:spacing w:before="100" w:beforeAutospacing="1" w:after="100" w:afterAutospacing="1" w:line="240" w:lineRule="auto"/>
+        <w:ind w:left="567" w:hanging="567"/>
+        <w:rPr>
+          <w:rFonts w:ascii="Times New Roman" w:eastAsia="Times New Roman" w:hAnsi="Times New Roman" w:cs="Times New Roman"/>
+          <w:sz w:val="24"/>
+          <w:szCs w:val="24"/>
+          <w:lang w:val="en-US"/>
+        </w:rPr>
+      </w:pPr>
+      <w:r>
+        <w:rPr>
+          <w:rFonts w:ascii="Times New Roman" w:eastAsia="Times New Roman" w:hAnsi="Times New Roman" w:cs="Times New Roman"/>
+          <w:sz w:val="24"/>
+          <w:szCs w:val="24"/>
+          <w:lang w:val="en-US"/>
+        </w:rPr>
+        <w:t xml:space="preserve">“Allergy Shots (Immunotherapy): AAAAI.” Edited by Andrew Moore, </w:t>
+      </w:r>
+      <w:r>
+        <w:rPr>
+          <w:rFonts w:ascii="Times New Roman" w:eastAsia="Times New Roman" w:hAnsi="Times New Roman" w:cs="Times New Roman"/>
+          <w:i/>
+          <w:iCs/>
+          <w:sz w:val="24"/>
+          <w:szCs w:val="24"/>
+          <w:lang w:val="en-US"/>
+        </w:rPr>
+        <w:t>The American Academy of Allergy, Asthma &amp; Immunology</w:t>
+      </w:r>
+      <w:r>
+        <w:rPr>
+          <w:rFonts w:ascii="Times New Roman" w:eastAsia="Times New Roman" w:hAnsi="Times New Roman" w:cs="Times New Roman"/>
+          <w:sz w:val="24"/>
+          <w:szCs w:val="24"/>
+          <w:lang w:val="en-US"/>
+        </w:rPr>
+        <w:t xml:space="preserve">, 28 Sept. 2020, www.aaaai.org/conditions-and-treatments/library/allergy-library/allergy-shots-(immunotherapy). </w:t>
       </w:r>
     </w:p>
     <w:p>
@@ -1099,17 +2116,17 @@
         <w:ind w:left="567" w:hanging="567"/>
       </w:pPr>
       <w:r>
-        <w:t xml:space="preserve">“Allergies.” </w:t>
+        <w:t xml:space="preserve">Carter, Alan, editor. </w:t>
       </w:r>
       <w:r>
         <w:rPr>
           <w:i/>
           <w:iCs/>
         </w:rPr>
-        <w:t>Mayo Clinic</w:t>
-      </w:r>
-      <w:r>
-        <w:t xml:space="preserve">, Mayo Foundation for Medical Education and Research, 4 Aug. 2020, www.mayoclinic.org/diseases-conditions/allergies/symptoms-causes/syc-20351497. </w:t>
+        <w:t>Medical News Today</w:t>
+      </w:r>
+      <w:r>
+        <w:t xml:space="preserve">, 31 Jan. 2020, www.medicalnewstoday.com/articles/antihistamines#overview. </w:t>
       </w:r>
     </w:p>
     <w:p>
@@ -1118,22 +2135,7 @@
         <w:ind w:left="567" w:hanging="567"/>
       </w:pPr>
       <w:r>
-        <w:t>Jørgen Nedergaard Larsen, Louise Broge, Henrik Jacobi,</w:t>
-      </w:r>
-      <w:r>
-        <w:t xml:space="preserve"> “</w:t>
-      </w:r>
-      <w:r>
-        <w:t>Allergy immunotherapy: the future of allergy treatment</w:t>
-      </w:r>
-      <w:r>
-        <w:t>”</w:t>
-      </w:r>
-      <w:r>
-        <w:t>,</w:t>
-      </w:r>
-      <w:r>
-        <w:t xml:space="preserve"> </w:t>
+        <w:t xml:space="preserve">Jørgen Nedergaard Larsen, Louise Broge, Henrik Jacobi, “Allergy immunotherapy: the future of allergy treatment”, </w:t>
       </w:r>
       <w:r>
         <w:rPr>
@@ -1143,37 +2145,7 @@
         <w:t>Drug Discovery Today</w:t>
       </w:r>
       <w:r>
-        <w:t>,</w:t>
-      </w:r>
-      <w:r>
-        <w:t xml:space="preserve"> </w:t>
-      </w:r>
-      <w:r>
-        <w:t>Volume 21, Issue 1,</w:t>
-      </w:r>
-      <w:r>
-        <w:t xml:space="preserve"> </w:t>
-      </w:r>
-      <w:r>
-        <w:t>2016,</w:t>
-      </w:r>
-      <w:r>
-        <w:t xml:space="preserve"> </w:t>
-      </w:r>
-      <w:r>
-        <w:t>Pages 26-37,</w:t>
-      </w:r>
-      <w:r>
-        <w:t xml:space="preserve"> </w:t>
-      </w:r>
-      <w:r>
-        <w:t>ISSN 1359-6446,</w:t>
-      </w:r>
-      <w:r>
-        <w:t xml:space="preserve"> </w:t>
-      </w:r>
-      <w:r>
-        <w:t>https://doi.org/10.1016/j.drudis.2015.07.010.</w:t>
+        <w:t>, Volume 21, Issue 1, 2016, Pages 26-37, ISSN 1359-6446, https://doi.org/10.1016/j.drudis.2015.07.010.</w:t>
       </w:r>
     </w:p>
     <w:p>
@@ -1191,6 +2163,127 @@
     </w:sectPr>
   </w:body>
 </w:document>
+</file>
+
+<file path=word/numbering.xml><?xml version="1.0" encoding="utf-8"?>
+<w:numbering xmlns:wpc="http://schemas.microsoft.com/office/word/2010/wordprocessingCanvas" xmlns:cx="http://schemas.microsoft.com/office/drawing/2014/chartex" xmlns:cx1="http://schemas.microsoft.com/office/drawing/2015/9/8/chartex" xmlns:cx2="http://schemas.microsoft.com/office/drawing/2015/10/21/chartex" xmlns:cx3="http://schemas.microsoft.com/office/drawing/2016/5/9/chartex" xmlns:cx4="http://schemas.microsoft.com/office/drawing/2016/5/10/chartex" xmlns:cx5="http://schemas.microsoft.com/office/drawing/2016/5/11/chartex" xmlns:cx6="http://schemas.microsoft.com/office/drawing/2016/5/12/chartex" xmlns:cx7="http://schemas.microsoft.com/office/drawing/2016/5/13/chartex" xmlns:cx8="http://schemas.microsoft.com/office/drawing/2016/5/14/chartex" xmlns:mc="http://schemas.openxmlformats.org/markup-compatibility/2006" xmlns:aink="http://schemas.microsoft.com/office/drawing/2016/ink" xmlns:am3d="http://schemas.microsoft.com/office/drawing/2017/model3d" xmlns:o="urn:schemas-microsoft-com:office:office" xmlns:r="http://schemas.openxmlformats.org/officeDocument/2006/relationships" xmlns:m="http://schemas.openxmlformats.org/officeDocument/2006/math" xmlns:v="urn:schemas-microsoft-com:vml" xmlns:wp14="http://schemas.microsoft.com/office/word/2010/wordprocessingDrawing" xmlns:wp="http://schemas.openxmlformats.org/drawingml/2006/wordprocessingDrawing" xmlns:w10="urn:schemas-microsoft-com:office:word" xmlns:w="http://schemas.openxmlformats.org/wordprocessingml/2006/main" xmlns:w14="http://schemas.microsoft.com/office/word/2010/wordml" xmlns:w15="http://schemas.microsoft.com/office/word/2012/wordml" xmlns:w16cex="http://schemas.microsoft.com/office/word/2018/wordml/cex" xmlns:w16cid="http://schemas.microsoft.com/office/word/2016/wordml/cid" xmlns:w16="http://schemas.microsoft.com/office/word/2018/wordml" xmlns:w16se="http://schemas.microsoft.com/office/word/2015/wordml/symex" xmlns:wpg="http://schemas.microsoft.com/office/word/2010/wordprocessingGroup" xmlns:wpi="http://schemas.microsoft.com/office/word/2010/wordprocessingInk" xmlns:wne="http://schemas.microsoft.com/office/word/2006/wordml" xmlns:wps="http://schemas.microsoft.com/office/word/2010/wordprocessingShape" mc:Ignorable="w14 w15 w16se w16cid w16 w16cex wp14">
+  <w:abstractNum w:abstractNumId="0" w15:restartNumberingAfterBreak="0">
+    <w:nsid w:val="3AC434DB"/>
+    <w:multiLevelType w:val="hybridMultilevel"/>
+    <w:tmpl w:val="C63694BA"/>
+    <w:lvl w:ilvl="0" w:tplc="04090001">
+      <w:start w:val="1"/>
+      <w:numFmt w:val="bullet"/>
+      <w:lvlText w:val=""/>
+      <w:lvlJc w:val="left"/>
+      <w:pPr>
+        <w:ind w:left="720" w:hanging="360"/>
+      </w:pPr>
+      <w:rPr>
+        <w:rFonts w:ascii="Symbol" w:hAnsi="Symbol" w:hint="default"/>
+      </w:rPr>
+    </w:lvl>
+    <w:lvl w:ilvl="1" w:tplc="04090003">
+      <w:start w:val="1"/>
+      <w:numFmt w:val="bullet"/>
+      <w:lvlText w:val="o"/>
+      <w:lvlJc w:val="left"/>
+      <w:pPr>
+        <w:ind w:left="1440" w:hanging="360"/>
+      </w:pPr>
+      <w:rPr>
+        <w:rFonts w:ascii="Courier New" w:hAnsi="Courier New" w:cs="Courier New" w:hint="default"/>
+      </w:rPr>
+    </w:lvl>
+    <w:lvl w:ilvl="2" w:tplc="04090005" w:tentative="1">
+      <w:start w:val="1"/>
+      <w:numFmt w:val="bullet"/>
+      <w:lvlText w:val=""/>
+      <w:lvlJc w:val="left"/>
+      <w:pPr>
+        <w:ind w:left="2160" w:hanging="360"/>
+      </w:pPr>
+      <w:rPr>
+        <w:rFonts w:ascii="Wingdings" w:hAnsi="Wingdings" w:hint="default"/>
+      </w:rPr>
+    </w:lvl>
+    <w:lvl w:ilvl="3" w:tplc="04090001" w:tentative="1">
+      <w:start w:val="1"/>
+      <w:numFmt w:val="bullet"/>
+      <w:lvlText w:val=""/>
+      <w:lvlJc w:val="left"/>
+      <w:pPr>
+        <w:ind w:left="2880" w:hanging="360"/>
+      </w:pPr>
+      <w:rPr>
+        <w:rFonts w:ascii="Symbol" w:hAnsi="Symbol" w:hint="default"/>
+      </w:rPr>
+    </w:lvl>
+    <w:lvl w:ilvl="4" w:tplc="04090003" w:tentative="1">
+      <w:start w:val="1"/>
+      <w:numFmt w:val="bullet"/>
+      <w:lvlText w:val="o"/>
+      <w:lvlJc w:val="left"/>
+      <w:pPr>
+        <w:ind w:left="3600" w:hanging="360"/>
+      </w:pPr>
+      <w:rPr>
+        <w:rFonts w:ascii="Courier New" w:hAnsi="Courier New" w:cs="Courier New" w:hint="default"/>
+      </w:rPr>
+    </w:lvl>
+    <w:lvl w:ilvl="5" w:tplc="04090005" w:tentative="1">
+      <w:start w:val="1"/>
+      <w:numFmt w:val="bullet"/>
+      <w:lvlText w:val=""/>
+      <w:lvlJc w:val="left"/>
+      <w:pPr>
+        <w:ind w:left="4320" w:hanging="360"/>
+      </w:pPr>
+      <w:rPr>
+        <w:rFonts w:ascii="Wingdings" w:hAnsi="Wingdings" w:hint="default"/>
+      </w:rPr>
+    </w:lvl>
+    <w:lvl w:ilvl="6" w:tplc="04090001" w:tentative="1">
+      <w:start w:val="1"/>
+      <w:numFmt w:val="bullet"/>
+      <w:lvlText w:val=""/>
+      <w:lvlJc w:val="left"/>
+      <w:pPr>
+        <w:ind w:left="5040" w:hanging="360"/>
+      </w:pPr>
+      <w:rPr>
+        <w:rFonts w:ascii="Symbol" w:hAnsi="Symbol" w:hint="default"/>
+      </w:rPr>
+    </w:lvl>
+    <w:lvl w:ilvl="7" w:tplc="04090003" w:tentative="1">
+      <w:start w:val="1"/>
+      <w:numFmt w:val="bullet"/>
+      <w:lvlText w:val="o"/>
+      <w:lvlJc w:val="left"/>
+      <w:pPr>
+        <w:ind w:left="5760" w:hanging="360"/>
+      </w:pPr>
+      <w:rPr>
+        <w:rFonts w:ascii="Courier New" w:hAnsi="Courier New" w:cs="Courier New" w:hint="default"/>
+      </w:rPr>
+    </w:lvl>
+    <w:lvl w:ilvl="8" w:tplc="04090005" w:tentative="1">
+      <w:start w:val="1"/>
+      <w:numFmt w:val="bullet"/>
+      <w:lvlText w:val=""/>
+      <w:lvlJc w:val="left"/>
+      <w:pPr>
+        <w:ind w:left="6480" w:hanging="360"/>
+      </w:pPr>
+      <w:rPr>
+        <w:rFonts w:ascii="Wingdings" w:hAnsi="Wingdings" w:hint="default"/>
+      </w:rPr>
+    </w:lvl>
+  </w:abstractNum>
+  <w:num w:numId="1">
+    <w:abstractNumId w:val="0"/>
+  </w:num>
+</w:numbering>
 </file>
 
 <file path=word/styles.xml><?xml version="1.0" encoding="utf-8"?>
@@ -1591,6 +2684,7 @@
   <w:style w:type="paragraph" w:default="1" w:styleId="Normal">
     <w:name w:val="Normal"/>
     <w:qFormat/>
+    <w:rsid w:val="00067DD8"/>
     <w:rPr>
       <w:lang w:val="en-GB"/>
     </w:rPr>
@@ -1661,7 +2755,6 @@
     <w:name w:val="Normal (Web)"/>
     <w:basedOn w:val="Normal"/>
     <w:uiPriority w:val="99"/>
-    <w:semiHidden/>
     <w:unhideWhenUsed/>
     <w:rsid w:val="00B15C04"/>
     <w:pPr>
@@ -1696,6 +2789,17 @@
       <w:color w:val="605E5C"/>
       <w:shd w:val="clear" w:color="auto" w:fill="E1DFDD"/>
     </w:rPr>
+  </w:style>
+  <w:style w:type="paragraph" w:styleId="ListParagraph">
+    <w:name w:val="List Paragraph"/>
+    <w:basedOn w:val="Normal"/>
+    <w:uiPriority w:val="34"/>
+    <w:qFormat/>
+    <w:rsid w:val="009C3098"/>
+    <w:pPr>
+      <w:ind w:left="720"/>
+      <w:contextualSpacing/>
+    </w:pPr>
   </w:style>
 </w:styles>
 </file>

</xml_diff>